<commit_message>
Added overarchint Alt Case
</commit_message>
<xml_diff>
--- a/Project Documentation/Deliverable 2/Use Case/AllUseCases.docx
+++ b/Project Documentation/Deliverable 2/Use Case/AllUseCases.docx
@@ -3011,72 +3011,29 @@
           </w:p>
           <w:p>
             <w:pPr>
+              <w:rPr>
+                <w:sz w:val="24"/>
+              </w:rPr>
+            </w:pPr>
+            <w:r>
+              <w:rPr>
+                <w:sz w:val="24"/>
+              </w:rPr>
+              <w:t xml:space="preserve">           1a. Server is offline</w:t>
+            </w:r>
+          </w:p>
+          <w:p>
+            <w:pPr>
               <w:pStyle w:val="ListParagraph"/>
-              <w:numPr>
-                <w:ilvl w:val="0"/>
-                <w:numId w:val="4"/>
-              </w:numPr>
-              <w:rPr>
-                <w:sz w:val="24"/>
-              </w:rPr>
-            </w:pPr>
-            <w:r>
-              <w:rPr>
-                <w:sz w:val="24"/>
-              </w:rPr>
-              <w:t>Server attempt to find and fix issues</w:t>
-            </w:r>
-          </w:p>
-          <w:p>
-            <w:pPr>
-              <w:rPr>
-                <w:sz w:val="24"/>
-              </w:rPr>
-            </w:pPr>
-            <w:r>
-              <w:rPr>
-                <w:sz w:val="24"/>
-              </w:rPr>
-              <w:t xml:space="preserve">           1a. Server is offline</w:t>
-            </w:r>
-          </w:p>
-          <w:p>
-            <w:pPr>
-              <w:rPr>
-                <w:sz w:val="24"/>
-              </w:rPr>
-            </w:pPr>
-            <w:r>
-              <w:rPr>
-                <w:sz w:val="24"/>
-              </w:rPr>
-              <w:t xml:space="preserve">              1. App informs the user that no server is detected</w:t>
-            </w:r>
-          </w:p>
-          <w:p>
-            <w:pPr>
-              <w:rPr>
-                <w:sz w:val="24"/>
-              </w:rPr>
-            </w:pPr>
-            <w:r>
-              <w:rPr>
-                <w:sz w:val="24"/>
-              </w:rPr>
-              <w:t xml:space="preserve">              2. User restarts the server</w:t>
-            </w:r>
-          </w:p>
-          <w:p>
-            <w:pPr>
-              <w:rPr>
-                <w:sz w:val="24"/>
-              </w:rPr>
-            </w:pPr>
-            <w:r>
-              <w:rPr>
-                <w:sz w:val="24"/>
-              </w:rPr>
-              <w:t xml:space="preserve">              3. App reconnects to the server</w:t>
+              <w:rPr>
+                <w:sz w:val="24"/>
+              </w:rPr>
+            </w:pPr>
+            <w:r>
+              <w:rPr>
+                <w:sz w:val="24"/>
+              </w:rPr>
+              <w:t xml:space="preserve">     1. Server auto restart</w:t>
             </w:r>
           </w:p>
           <w:p>
@@ -3090,96 +3047,50 @@
               <w:rPr>
                 <w:sz w:val="24"/>
               </w:rPr>
+              <w:t xml:space="preserve">            1a. Server fails to auto restart</w:t>
+            </w:r>
+          </w:p>
+          <w:p>
+            <w:pPr>
+              <w:ind w:left="360"/>
+              <w:rPr>
+                <w:sz w:val="24"/>
+              </w:rPr>
+            </w:pPr>
+            <w:r>
+              <w:rPr>
+                <w:sz w:val="24"/>
+              </w:rPr>
+              <w:t xml:space="preserve">                        1. Mobile app informs the user after 1 minute of no response from the server</w:t>
+            </w:r>
+          </w:p>
+          <w:p>
+            <w:pPr>
+              <w:ind w:left="360"/>
+              <w:rPr>
+                <w:sz w:val="24"/>
+              </w:rPr>
+            </w:pPr>
+            <w:r>
+              <w:rPr>
+                <w:sz w:val="24"/>
+              </w:rPr>
+              <w:t xml:space="preserve">                        2. User manually restarts server </w:t>
+            </w:r>
+          </w:p>
+          <w:p>
+            <w:pPr>
+              <w:pStyle w:val="ListParagraph"/>
+              <w:rPr>
+                <w:sz w:val="24"/>
+              </w:rPr>
+            </w:pPr>
+            <w:r>
+              <w:rPr>
+                <w:sz w:val="24"/>
+              </w:rPr>
               <w:lastRenderedPageBreak/>
-              <w:t xml:space="preserve"> </w:t>
-            </w:r>
-          </w:p>
-          <w:p>
-            <w:pPr>
-              <w:pStyle w:val="ListParagraph"/>
-              <w:rPr>
-                <w:sz w:val="24"/>
-              </w:rPr>
-            </w:pPr>
-            <w:r>
-              <w:rPr>
-                <w:sz w:val="24"/>
-              </w:rPr>
-              <w:t>1b. Server crash</w:t>
-            </w:r>
-          </w:p>
-          <w:p>
-            <w:pPr>
-              <w:pStyle w:val="ListParagraph"/>
-              <w:rPr>
-                <w:sz w:val="24"/>
-              </w:rPr>
-            </w:pPr>
-            <w:r>
-              <w:rPr>
-                <w:sz w:val="24"/>
-              </w:rPr>
-              <w:t xml:space="preserve">        1. Server auto restart</w:t>
-            </w:r>
-          </w:p>
-          <w:p>
-            <w:pPr>
-              <w:pStyle w:val="ListParagraph"/>
-              <w:rPr>
-                <w:sz w:val="24"/>
-              </w:rPr>
-            </w:pPr>
-            <w:r>
-              <w:rPr>
-                <w:sz w:val="24"/>
-              </w:rPr>
-              <w:t xml:space="preserve">            1a. Server fails to auto restart</w:t>
-            </w:r>
-          </w:p>
-          <w:p>
-            <w:pPr>
-              <w:ind w:left="360"/>
-              <w:rPr>
-                <w:sz w:val="24"/>
-              </w:rPr>
-            </w:pPr>
-            <w:r>
-              <w:rPr>
-                <w:sz w:val="24"/>
-              </w:rPr>
-              <w:t xml:space="preserve">                        1. Mobile app informs the user after 1 minute of no response from the server</w:t>
-            </w:r>
-          </w:p>
-          <w:p>
-            <w:pPr>
-              <w:ind w:left="360"/>
-              <w:rPr>
-                <w:sz w:val="24"/>
-              </w:rPr>
-            </w:pPr>
-            <w:r>
-              <w:rPr>
-                <w:sz w:val="24"/>
-              </w:rPr>
-              <w:t xml:space="preserve">                    2. User manually restarts server </w:t>
-            </w:r>
-          </w:p>
-          <w:p>
-            <w:pPr>
-              <w:pStyle w:val="ListParagraph"/>
-              <w:numPr>
-                <w:ilvl w:val="0"/>
-                <w:numId w:val="4"/>
-              </w:numPr>
-              <w:rPr>
-                <w:sz w:val="24"/>
-              </w:rPr>
-            </w:pPr>
-            <w:r>
-              <w:rPr>
-                <w:sz w:val="24"/>
-              </w:rPr>
-              <w:t>Server requests information from the mobile application and resumes normal functionality</w:t>
+              <w:t xml:space="preserve">    2. Server requests information from the mobile application and resumes normal functionality</w:t>
             </w:r>
           </w:p>
           <w:p>
@@ -3339,7 +3250,7 @@
               <w:rPr>
                 <w:sz w:val="24"/>
               </w:rPr>
-              <w:t xml:space="preserve">          2. </w:t>
+              <w:t xml:space="preserve">               1b. </w:t>
             </w:r>
             <w:r>
               <w:rPr>
@@ -3351,7 +3262,20 @@
               <w:rPr>
                 <w:sz w:val="24"/>
               </w:rPr>
-              <w:t>application crashes</w:t>
+              <w:t xml:space="preserve">application crashes </w:t>
+            </w:r>
+          </w:p>
+          <w:p>
+            <w:pPr>
+              <w:rPr>
+                <w:sz w:val="24"/>
+              </w:rPr>
+            </w:pPr>
+            <w:r>
+              <w:rPr>
+                <w:sz w:val="24"/>
+              </w:rPr>
+              <w:t xml:space="preserve">                     1. Mobile app auto restarts</w:t>
             </w:r>
           </w:p>
           <w:p>
@@ -3365,7 +3289,7 @@
               <w:rPr>
                 <w:sz w:val="24"/>
               </w:rPr>
-              <w:t xml:space="preserve">    1a. Mobile app fails to auto restart</w:t>
+              <w:t xml:space="preserve">              1a. Mobile app fails to auto restart</w:t>
             </w:r>
           </w:p>
           <w:p>
@@ -3384,7 +3308,7 @@
               <w:rPr>
                 <w:sz w:val="24"/>
               </w:rPr>
-              <w:t xml:space="preserve">                    1.  </w:t>
+              <w:t xml:space="preserve">                            1.  </w:t>
             </w:r>
             <w:r>
               <w:rPr>
@@ -3395,7 +3319,7 @@
           </w:p>
           <w:p>
             <w:r>
-              <w:t xml:space="preserve">                           </w:t>
+              <w:t xml:space="preserve">                                 </w:t>
             </w:r>
             <w:r>
               <w:rPr>
@@ -3421,7 +3345,13 @@
               <w:rPr>
                 <w:sz w:val="24"/>
               </w:rPr>
-              <w:t xml:space="preserve">           3. Mobile app sends its information to the server and reestablishes connections based on what the server sends back</w:t>
+              <w:t xml:space="preserve">         2</w:t>
+            </w:r>
+            <w:r>
+              <w:rPr>
+                <w:sz w:val="24"/>
+              </w:rPr>
+              <w:t>. Mobile app sends its information to the server and reestablishes connections based on what the server sends back</w:t>
             </w:r>
           </w:p>
         </w:tc>
@@ -3713,59 +3643,59 @@
               <w:rPr>
                 <w:sz w:val="24"/>
               </w:rPr>
+              <w:t xml:space="preserve">           2.  The user must reenter the passwords and click submit. </w:t>
+            </w:r>
+          </w:p>
+          <w:p>
+            <w:pPr>
+              <w:rPr>
+                <w:sz w:val="24"/>
+              </w:rPr>
+            </w:pPr>
+            <w:r>
+              <w:rPr>
+                <w:sz w:val="24"/>
+              </w:rPr>
+              <w:t>3b. The password doesn’t met security standards</w:t>
+            </w:r>
+          </w:p>
+          <w:p>
+            <w:pPr>
+              <w:rPr>
+                <w:sz w:val="24"/>
+              </w:rPr>
+            </w:pPr>
+            <w:r>
+              <w:rPr>
+                <w:sz w:val="24"/>
+              </w:rPr>
+              <w:t xml:space="preserve">         1. The mobile app checks the password against its security standards and tells the user what criteria the password is missing. </w:t>
+            </w:r>
+          </w:p>
+          <w:p>
+            <w:pPr>
+              <w:rPr>
+                <w:sz w:val="24"/>
+              </w:rPr>
+            </w:pPr>
+            <w:r>
+              <w:rPr>
+                <w:sz w:val="24"/>
+              </w:rPr>
+              <w:t xml:space="preserve">         2. The user inputs a new password and submits. </w:t>
+            </w:r>
+          </w:p>
+          <w:p>
+            <w:pPr>
+              <w:rPr>
+                <w:sz w:val="24"/>
+              </w:rPr>
+            </w:pPr>
+            <w:r>
+              <w:rPr>
+                <w:sz w:val="24"/>
+              </w:rPr>
               <w:lastRenderedPageBreak/>
-              <w:t xml:space="preserve">           2.  The user must reenter the passwords and click submit. </w:t>
-            </w:r>
-          </w:p>
-          <w:p>
-            <w:pPr>
-              <w:rPr>
-                <w:sz w:val="24"/>
-              </w:rPr>
-            </w:pPr>
-            <w:r>
-              <w:rPr>
-                <w:sz w:val="24"/>
-              </w:rPr>
-              <w:t>3b. The password doesn’t met security standards</w:t>
-            </w:r>
-          </w:p>
-          <w:p>
-            <w:pPr>
-              <w:rPr>
-                <w:sz w:val="24"/>
-              </w:rPr>
-            </w:pPr>
-            <w:r>
-              <w:rPr>
-                <w:sz w:val="24"/>
-              </w:rPr>
-              <w:t xml:space="preserve">         1. The mobile app checks the password against its security standards and tells the user what criteria the password is missing. </w:t>
-            </w:r>
-          </w:p>
-          <w:p>
-            <w:pPr>
-              <w:rPr>
-                <w:sz w:val="24"/>
-              </w:rPr>
-            </w:pPr>
-            <w:r>
-              <w:rPr>
-                <w:sz w:val="24"/>
-              </w:rPr>
-              <w:t xml:space="preserve">         2. The user inputs a new password and submits. </w:t>
-            </w:r>
-          </w:p>
-          <w:p>
-            <w:pPr>
-              <w:rPr>
-                <w:sz w:val="24"/>
-              </w:rPr>
-            </w:pPr>
-            <w:r>
-              <w:rPr>
-                <w:sz w:val="24"/>
-              </w:rPr>
               <w:t>5a. The old password doesn’t match what is on the server</w:t>
             </w:r>
           </w:p>
@@ -11543,6 +11473,47 @@
           </w:p>
           <w:p>
             <w:pPr>
+              <w:rPr>
+                <w:sz w:val="24"/>
+              </w:rPr>
+            </w:pPr>
+            <w:r>
+              <w:rPr>
+                <w:sz w:val="24"/>
+              </w:rPr>
+              <w:t xml:space="preserve">           1a. Server is offline</w:t>
+            </w:r>
+          </w:p>
+          <w:p>
+            <w:pPr>
+              <w:pStyle w:val="ListParagraph"/>
+              <w:rPr>
+                <w:sz w:val="24"/>
+              </w:rPr>
+            </w:pPr>
+            <w:r>
+              <w:rPr>
+                <w:sz w:val="24"/>
+              </w:rPr>
+              <w:t xml:space="preserve">     1. Server auto restart</w:t>
+            </w:r>
+          </w:p>
+          <w:p>
+            <w:pPr>
+              <w:pStyle w:val="ListParagraph"/>
+              <w:rPr>
+                <w:sz w:val="24"/>
+              </w:rPr>
+            </w:pPr>
+            <w:r>
+              <w:rPr>
+                <w:sz w:val="24"/>
+              </w:rPr>
+              <w:t xml:space="preserve">            1a. Server fails to auto restart</w:t>
+            </w:r>
+          </w:p>
+          <w:p>
+            <w:pPr>
               <w:ind w:left="360"/>
               <w:rPr>
                 <w:sz w:val="24"/>
@@ -11552,65 +11523,21 @@
               <w:rPr>
                 <w:sz w:val="24"/>
               </w:rPr>
-              <w:t xml:space="preserve">1.  </w:t>
-            </w:r>
-            <w:r>
-              <w:rPr>
-                <w:sz w:val="24"/>
-              </w:rPr>
-              <w:t>Server attempt to find and fix issues</w:t>
-            </w:r>
-          </w:p>
-          <w:p>
-            <w:pPr>
-              <w:rPr>
-                <w:sz w:val="24"/>
-              </w:rPr>
-            </w:pPr>
-            <w:r>
-              <w:rPr>
-                <w:sz w:val="24"/>
-              </w:rPr>
-              <w:t xml:space="preserve">           1a. Server is offline</w:t>
-            </w:r>
-          </w:p>
-          <w:p>
-            <w:pPr>
-              <w:rPr>
-                <w:sz w:val="24"/>
-              </w:rPr>
-            </w:pPr>
-            <w:r>
-              <w:rPr>
-                <w:sz w:val="24"/>
-              </w:rPr>
-              <w:t xml:space="preserve">              1. App informs the user that no server is detected</w:t>
-            </w:r>
-          </w:p>
-          <w:p>
-            <w:pPr>
-              <w:rPr>
-                <w:sz w:val="24"/>
-              </w:rPr>
-            </w:pPr>
-            <w:r>
-              <w:rPr>
-                <w:sz w:val="24"/>
-              </w:rPr>
-              <w:t xml:space="preserve">              2. User restarts the server</w:t>
-            </w:r>
-          </w:p>
-          <w:p>
-            <w:pPr>
-              <w:rPr>
-                <w:sz w:val="24"/>
-              </w:rPr>
-            </w:pPr>
-            <w:r>
-              <w:rPr>
-                <w:sz w:val="24"/>
-              </w:rPr>
-              <w:t xml:space="preserve">              3. App reconnects to the server</w:t>
+              <w:t xml:space="preserve">                        1. Mobile app informs the user after 1 minute of no response from the server</w:t>
+            </w:r>
+          </w:p>
+          <w:p>
+            <w:pPr>
+              <w:ind w:left="360"/>
+              <w:rPr>
+                <w:sz w:val="24"/>
+              </w:rPr>
+            </w:pPr>
+            <w:r>
+              <w:rPr>
+                <w:sz w:val="24"/>
+              </w:rPr>
+              <w:t xml:space="preserve">                        2. User manually restarts server </w:t>
             </w:r>
           </w:p>
           <w:p>
@@ -11624,68 +11551,51 @@
               <w:rPr>
                 <w:sz w:val="24"/>
               </w:rPr>
-              <w:t xml:space="preserve"> </w:t>
-            </w:r>
-          </w:p>
-          <w:p>
-            <w:pPr>
-              <w:pStyle w:val="ListParagraph"/>
-              <w:rPr>
-                <w:sz w:val="24"/>
-              </w:rPr>
-            </w:pPr>
-            <w:r>
-              <w:rPr>
-                <w:sz w:val="24"/>
-              </w:rPr>
-              <w:t>1b. Server crash</w:t>
-            </w:r>
-          </w:p>
-          <w:p>
-            <w:pPr>
-              <w:pStyle w:val="ListParagraph"/>
-              <w:rPr>
-                <w:sz w:val="24"/>
-              </w:rPr>
-            </w:pPr>
-            <w:r>
-              <w:rPr>
-                <w:sz w:val="24"/>
-              </w:rPr>
-              <w:t xml:space="preserve">        1. Server auto restart</w:t>
-            </w:r>
-          </w:p>
-          <w:p>
-            <w:pPr>
-              <w:pStyle w:val="ListParagraph"/>
-              <w:rPr>
-                <w:sz w:val="24"/>
-              </w:rPr>
-            </w:pPr>
-            <w:r>
-              <w:rPr>
-                <w:sz w:val="24"/>
-              </w:rPr>
-              <w:t xml:space="preserve">            1a. Server fails to auto restart</w:t>
-            </w:r>
-          </w:p>
-          <w:p>
-            <w:pPr>
-              <w:ind w:left="360"/>
-              <w:rPr>
-                <w:sz w:val="24"/>
-              </w:rPr>
-            </w:pPr>
-            <w:r>
-              <w:rPr>
-                <w:sz w:val="24"/>
-              </w:rPr>
-              <w:t xml:space="preserve">                        1. Mobile app informs the user after 1 minute of no response from the server</w:t>
-            </w:r>
-          </w:p>
-          <w:p>
-            <w:pPr>
-              <w:ind w:left="360"/>
+              <w:t xml:space="preserve">    2. Server requests information from the mobile application and resumes normal functionality</w:t>
+            </w:r>
+          </w:p>
+          <w:p>
+            <w:pPr>
+              <w:rPr>
+                <w:sz w:val="24"/>
+              </w:rPr>
+            </w:pPr>
+            <w:r>
+              <w:rPr>
+                <w:sz w:val="24"/>
+              </w:rPr>
+              <w:t>*b At any time the mobile application fails:</w:t>
+            </w:r>
+          </w:p>
+          <w:p>
+            <w:pPr>
+              <w:rPr>
+                <w:sz w:val="24"/>
+              </w:rPr>
+            </w:pPr>
+            <w:r>
+              <w:rPr>
+                <w:sz w:val="24"/>
+              </w:rPr>
+              <w:t xml:space="preserve">          1. Mobile app searches for issue</w:t>
+            </w:r>
+          </w:p>
+          <w:p>
+            <w:pPr>
+              <w:rPr>
+                <w:sz w:val="24"/>
+              </w:rPr>
+            </w:pPr>
+            <w:r>
+              <w:rPr>
+                <w:sz w:val="24"/>
+              </w:rPr>
+              <w:t xml:space="preserve">              1a. Mobile app has no network connection</w:t>
+            </w:r>
+          </w:p>
+          <w:p>
+            <w:pPr>
+              <w:ind w:left="420"/>
               <w:rPr>
                 <w:sz w:val="24"/>
               </w:rPr>
@@ -11695,78 +11605,13 @@
                 <w:sz w:val="24"/>
               </w:rPr>
               <w:lastRenderedPageBreak/>
-              <w:t xml:space="preserve">                    2. User manually restarts server </w:t>
-            </w:r>
-          </w:p>
-          <w:p>
-            <w:pPr>
-              <w:pStyle w:val="ListParagraph"/>
-              <w:numPr>
-                <w:ilvl w:val="0"/>
-                <w:numId w:val="45"/>
-              </w:numPr>
-              <w:rPr>
-                <w:sz w:val="24"/>
-              </w:rPr>
-            </w:pPr>
-            <w:r>
-              <w:rPr>
-                <w:sz w:val="24"/>
-              </w:rPr>
-              <w:t>Server requests information from the mobile application and resumes normal functionality</w:t>
-            </w:r>
-          </w:p>
-          <w:p>
-            <w:pPr>
-              <w:rPr>
-                <w:sz w:val="24"/>
-              </w:rPr>
-            </w:pPr>
-            <w:r>
-              <w:rPr>
-                <w:sz w:val="24"/>
-              </w:rPr>
-              <w:t>*b At any time the mobile application fails:</w:t>
-            </w:r>
-          </w:p>
-          <w:p>
-            <w:pPr>
-              <w:rPr>
-                <w:sz w:val="24"/>
-              </w:rPr>
-            </w:pPr>
-            <w:r>
-              <w:rPr>
-                <w:sz w:val="24"/>
-              </w:rPr>
-              <w:t xml:space="preserve">          1. Mobile app searches for issue</w:t>
-            </w:r>
-          </w:p>
-          <w:p>
-            <w:pPr>
-              <w:rPr>
-                <w:sz w:val="24"/>
-              </w:rPr>
-            </w:pPr>
-            <w:r>
-              <w:rPr>
-                <w:sz w:val="24"/>
-              </w:rPr>
-              <w:t xml:space="preserve">              1a. Mobile app has no network connection</w:t>
-            </w:r>
-          </w:p>
-          <w:p>
-            <w:pPr>
-              <w:ind w:left="420"/>
-              <w:rPr>
-                <w:sz w:val="24"/>
-              </w:rPr>
-            </w:pPr>
-            <w:r>
-              <w:rPr>
-                <w:sz w:val="24"/>
-              </w:rPr>
-              <w:t xml:space="preserve">               1. App attempts to connect to wifi to restore connection</w:t>
+              <w:t xml:space="preserve">            1. </w:t>
+            </w:r>
+            <w:r>
+              <w:rPr>
+                <w:sz w:val="24"/>
+              </w:rPr>
+              <w:t>App attempts to connect to wifi to restore connection</w:t>
             </w:r>
           </w:p>
           <w:p>
@@ -11795,7 +11640,31 @@
               <w:rPr>
                 <w:sz w:val="24"/>
               </w:rPr>
-              <w:t xml:space="preserve">                  1.  The information is stored on the app and queue to send when connection                is restored</w:t>
+              <w:t xml:space="preserve">  </w:t>
+            </w:r>
+            <w:r>
+              <w:rPr>
+                <w:sz w:val="24"/>
+              </w:rPr>
+              <w:t xml:space="preserve">                1.  </w:t>
+            </w:r>
+            <w:r>
+              <w:rPr>
+                <w:sz w:val="24"/>
+              </w:rPr>
+              <w:t xml:space="preserve">The information is stored on the app and queue to send when connection </w:t>
+            </w:r>
+            <w:r>
+              <w:rPr>
+                <w:sz w:val="24"/>
+              </w:rPr>
+              <w:t xml:space="preserve">               </w:t>
+            </w:r>
+            <w:r>
+              <w:rPr>
+                <w:sz w:val="24"/>
+              </w:rPr>
+              <w:t>is restored</w:t>
             </w:r>
           </w:p>
           <w:p>
@@ -11809,101 +11678,148 @@
               <w:rPr>
                 <w:sz w:val="24"/>
               </w:rPr>
-              <w:t xml:space="preserve">2. The app informs the user that it has no network connection. </w:t>
-            </w:r>
-          </w:p>
-          <w:p>
-            <w:pPr>
-              <w:rPr>
-                <w:sz w:val="24"/>
-              </w:rPr>
-            </w:pPr>
-            <w:r>
-              <w:rPr>
-                <w:sz w:val="24"/>
-              </w:rPr>
-              <w:t xml:space="preserve">               2a. Mobile application crashes</w:t>
-            </w:r>
-          </w:p>
-          <w:p>
-            <w:pPr>
-              <w:rPr>
-                <w:sz w:val="24"/>
-              </w:rPr>
-            </w:pPr>
-            <w:r>
-              <w:rPr>
-                <w:sz w:val="24"/>
-              </w:rPr>
-              <w:t xml:space="preserve">                       1.  Mobile app sends information about the cause of the crash</w:t>
-            </w:r>
-          </w:p>
-          <w:p>
-            <w:pPr>
-              <w:rPr>
-                <w:sz w:val="24"/>
-              </w:rPr>
-            </w:pPr>
-            <w:r>
-              <w:rPr>
-                <w:sz w:val="24"/>
-              </w:rPr>
-              <w:t xml:space="preserve">                       2.  App attempts to auto restart</w:t>
-            </w:r>
-          </w:p>
-          <w:p>
-            <w:pPr>
-              <w:rPr>
-                <w:sz w:val="24"/>
-              </w:rPr>
-            </w:pPr>
-            <w:r>
-              <w:rPr>
-                <w:sz w:val="24"/>
-              </w:rPr>
-              <w:t xml:space="preserve">                            2a. Fails to auto restart                          </w:t>
-            </w:r>
-          </w:p>
-          <w:p>
-            <w:pPr>
-              <w:rPr>
-                <w:sz w:val="24"/>
-              </w:rPr>
-            </w:pPr>
-            <w:r>
-              <w:rPr>
-                <w:sz w:val="24"/>
-              </w:rPr>
-              <w:t xml:space="preserve">                                  1. User manually restarts the app</w:t>
-            </w:r>
-          </w:p>
-          <w:p>
-            <w:r>
-              <w:rPr>
-                <w:sz w:val="24"/>
-              </w:rPr>
-              <w:t xml:space="preserve">         2. App sends information to the server</w:t>
-            </w:r>
-          </w:p>
-          <w:p>
-            <w:pPr>
-              <w:rPr>
-                <w:sz w:val="24"/>
-              </w:rPr>
-            </w:pPr>
-            <w:r>
-              <w:rPr>
-                <w:sz w:val="24"/>
-              </w:rPr>
-              <w:t xml:space="preserve">         3. Mobile app sends its information to the server and reestablishes connections based on what the server sends back</w:t>
-            </w:r>
-          </w:p>
-          <w:p>
-            <w:pPr>
-              <w:rPr>
-                <w:sz w:val="24"/>
-              </w:rPr>
-            </w:pPr>
+              <w:t>2. The app informs the user that it has no network connection.</w:t>
+            </w:r>
+            <w:r>
+              <w:rPr>
+                <w:sz w:val="24"/>
+              </w:rPr>
+              <w:t xml:space="preserve"> </w:t>
+            </w:r>
+          </w:p>
+          <w:p>
+            <w:pPr>
+              <w:pStyle w:val="ListParagraph"/>
+              <w:ind w:left="780"/>
+              <w:rPr>
+                <w:sz w:val="24"/>
+              </w:rPr>
+            </w:pPr>
+            <w:r>
+              <w:rPr>
+                <w:sz w:val="24"/>
+              </w:rPr>
+              <w:t xml:space="preserve">     2. App sends information to the server</w:t>
+            </w:r>
+          </w:p>
+          <w:p>
+            <w:pPr>
+              <w:rPr>
+                <w:sz w:val="24"/>
+              </w:rPr>
+            </w:pPr>
+            <w:r>
+              <w:rPr>
+                <w:sz w:val="24"/>
+              </w:rPr>
+              <w:t xml:space="preserve">               1b. </w:t>
+            </w:r>
+            <w:r>
+              <w:rPr>
+                <w:sz w:val="24"/>
+              </w:rPr>
+              <w:t xml:space="preserve">Mobile </w:t>
+            </w:r>
+            <w:r>
+              <w:rPr>
+                <w:sz w:val="24"/>
+              </w:rPr>
+              <w:t xml:space="preserve">application crashes </w:t>
+            </w:r>
+          </w:p>
+          <w:p>
+            <w:pPr>
+              <w:rPr>
+                <w:sz w:val="24"/>
+              </w:rPr>
+            </w:pPr>
+            <w:r>
+              <w:rPr>
+                <w:sz w:val="24"/>
+              </w:rPr>
+              <w:t xml:space="preserve">                     1. Mobile app auto restarts</w:t>
+            </w:r>
+          </w:p>
+          <w:p>
+            <w:pPr>
+              <w:pStyle w:val="ListParagraph"/>
+              <w:rPr>
+                <w:sz w:val="24"/>
+              </w:rPr>
+            </w:pPr>
+            <w:r>
+              <w:rPr>
+                <w:sz w:val="24"/>
+              </w:rPr>
+              <w:t xml:space="preserve">              1a. Mobile app fails to auto restart</w:t>
+            </w:r>
+          </w:p>
+          <w:p>
+            <w:pPr>
+              <w:rPr>
+                <w:sz w:val="24"/>
+              </w:rPr>
+            </w:pPr>
+            <w:r>
+              <w:rPr>
+                <w:sz w:val="24"/>
+              </w:rPr>
+              <w:t xml:space="preserve">  </w:t>
+            </w:r>
+            <w:r>
+              <w:rPr>
+                <w:sz w:val="24"/>
+              </w:rPr>
+              <w:t xml:space="preserve">                            1.  </w:t>
+            </w:r>
+            <w:r>
+              <w:rPr>
+                <w:sz w:val="24"/>
+              </w:rPr>
+              <w:t>Mobile app sends information about the cause of the crash</w:t>
+            </w:r>
+          </w:p>
+          <w:p>
+            <w:r>
+              <w:t xml:space="preserve">                                 </w:t>
+            </w:r>
+            <w:r>
+              <w:rPr>
+                <w:sz w:val="24"/>
+              </w:rPr>
+              <w:t xml:space="preserve">2. User </w:t>
+            </w:r>
+            <w:r>
+              <w:rPr>
+                <w:sz w:val="24"/>
+              </w:rPr>
+              <w:t>manually restarts the app</w:t>
+            </w:r>
+          </w:p>
+          <w:p>
+            <w:pPr>
+              <w:rPr>
+                <w:sz w:val="24"/>
+              </w:rPr>
+            </w:pPr>
+            <w:r>
+              <w:rPr>
+                <w:sz w:val="24"/>
+              </w:rPr>
+              <w:t xml:space="preserve">         2</w:t>
+            </w:r>
+            <w:r>
+              <w:rPr>
+                <w:sz w:val="24"/>
+              </w:rPr>
+              <w:t>. Mobile app sends its information to the server and reestablishes connections based on what the server sends back</w:t>
+            </w:r>
+            <w:r>
+              <w:rPr>
+                <w:sz w:val="24"/>
+              </w:rPr>
+              <w:t xml:space="preserve"> </w:t>
+            </w:r>
           </w:p>
         </w:tc>
       </w:tr>
@@ -12264,6 +12180,7 @@
               <w:pStyle w:val="Heading2"/>
             </w:pPr>
             <w:r>
+              <w:lastRenderedPageBreak/>
               <w:t>SPECIAL REQUIREMENTS</w:t>
             </w:r>
           </w:p>
@@ -14806,15 +14723,7 @@
         <w:rPr>
           <w:rFonts w:ascii="Calibri" w:hAnsi="Calibri"/>
         </w:rPr>
-        <w:t>8</w:t>
-      </w:r>
-      <w:bookmarkStart w:id="0" w:name="_GoBack"/>
-      <w:bookmarkEnd w:id="0"/>
-      <w:r>
-        <w:rPr>
-          <w:rFonts w:ascii="Calibri" w:hAnsi="Calibri"/>
-        </w:rPr>
-        <w:t xml:space="preserve">: </w:t>
+        <w:t xml:space="preserve">8: </w:t>
       </w:r>
       <w:r>
         <w:rPr>
@@ -15936,72 +15845,29 @@
           </w:p>
           <w:p>
             <w:pPr>
+              <w:rPr>
+                <w:sz w:val="24"/>
+              </w:rPr>
+            </w:pPr>
+            <w:r>
+              <w:rPr>
+                <w:sz w:val="24"/>
+              </w:rPr>
+              <w:t xml:space="preserve">           1a. Server is offline</w:t>
+            </w:r>
+          </w:p>
+          <w:p>
+            <w:pPr>
               <w:pStyle w:val="ListParagraph"/>
-              <w:numPr>
-                <w:ilvl w:val="0"/>
-                <w:numId w:val="1"/>
-              </w:numPr>
-              <w:rPr>
-                <w:sz w:val="24"/>
-              </w:rPr>
-            </w:pPr>
-            <w:r>
-              <w:rPr>
-                <w:sz w:val="24"/>
-              </w:rPr>
-              <w:t>Server attempt to find and fix issues</w:t>
-            </w:r>
-          </w:p>
-          <w:p>
-            <w:pPr>
-              <w:rPr>
-                <w:sz w:val="24"/>
-              </w:rPr>
-            </w:pPr>
-            <w:r>
-              <w:rPr>
-                <w:sz w:val="24"/>
-              </w:rPr>
-              <w:t xml:space="preserve">           1a. Server is offline</w:t>
-            </w:r>
-          </w:p>
-          <w:p>
-            <w:pPr>
-              <w:rPr>
-                <w:sz w:val="24"/>
-              </w:rPr>
-            </w:pPr>
-            <w:r>
-              <w:rPr>
-                <w:sz w:val="24"/>
-              </w:rPr>
-              <w:t xml:space="preserve">              1. App informs the user that no server is detected</w:t>
-            </w:r>
-          </w:p>
-          <w:p>
-            <w:pPr>
-              <w:rPr>
-                <w:sz w:val="24"/>
-              </w:rPr>
-            </w:pPr>
-            <w:r>
-              <w:rPr>
-                <w:sz w:val="24"/>
-              </w:rPr>
-              <w:t xml:space="preserve">              2. User restarts the server</w:t>
-            </w:r>
-          </w:p>
-          <w:p>
-            <w:pPr>
-              <w:rPr>
-                <w:sz w:val="24"/>
-              </w:rPr>
-            </w:pPr>
-            <w:r>
-              <w:rPr>
-                <w:sz w:val="24"/>
-              </w:rPr>
-              <w:t xml:space="preserve">              3. App reconnects to the server</w:t>
+              <w:rPr>
+                <w:sz w:val="24"/>
+              </w:rPr>
+            </w:pPr>
+            <w:r>
+              <w:rPr>
+                <w:sz w:val="24"/>
+              </w:rPr>
+              <w:t xml:space="preserve">     1. Server auto restart</w:t>
             </w:r>
           </w:p>
           <w:p>
@@ -16015,7 +15881,35 @@
               <w:rPr>
                 <w:sz w:val="24"/>
               </w:rPr>
-              <w:t xml:space="preserve"> </w:t>
+              <w:t xml:space="preserve">            1a. Server fails to auto restart</w:t>
+            </w:r>
+          </w:p>
+          <w:p>
+            <w:pPr>
+              <w:ind w:left="360"/>
+              <w:rPr>
+                <w:sz w:val="24"/>
+              </w:rPr>
+            </w:pPr>
+            <w:r>
+              <w:rPr>
+                <w:sz w:val="24"/>
+              </w:rPr>
+              <w:t xml:space="preserve">                        1. Mobile app informs the user after 1 minute of no response from the server</w:t>
+            </w:r>
+          </w:p>
+          <w:p>
+            <w:pPr>
+              <w:ind w:left="360"/>
+              <w:rPr>
+                <w:sz w:val="24"/>
+              </w:rPr>
+            </w:pPr>
+            <w:r>
+              <w:rPr>
+                <w:sz w:val="24"/>
+              </w:rPr>
+              <w:t xml:space="preserve">                        2. User manually restarts server </w:t>
             </w:r>
           </w:p>
           <w:p>
@@ -16029,81 +15923,7 @@
               <w:rPr>
                 <w:sz w:val="24"/>
               </w:rPr>
-              <w:t>1b. Server crash</w:t>
-            </w:r>
-          </w:p>
-          <w:p>
-            <w:pPr>
-              <w:pStyle w:val="ListParagraph"/>
-              <w:rPr>
-                <w:sz w:val="24"/>
-              </w:rPr>
-            </w:pPr>
-            <w:r>
-              <w:rPr>
-                <w:sz w:val="24"/>
-              </w:rPr>
-              <w:t xml:space="preserve">        1. Server auto restart</w:t>
-            </w:r>
-          </w:p>
-          <w:p>
-            <w:pPr>
-              <w:pStyle w:val="ListParagraph"/>
-              <w:rPr>
-                <w:sz w:val="24"/>
-              </w:rPr>
-            </w:pPr>
-            <w:r>
-              <w:rPr>
-                <w:sz w:val="24"/>
-              </w:rPr>
-              <w:t xml:space="preserve">            1a. Server fails to auto restart</w:t>
-            </w:r>
-          </w:p>
-          <w:p>
-            <w:pPr>
-              <w:ind w:left="360"/>
-              <w:rPr>
-                <w:sz w:val="24"/>
-              </w:rPr>
-            </w:pPr>
-            <w:r>
-              <w:rPr>
-                <w:sz w:val="24"/>
-              </w:rPr>
-              <w:t xml:space="preserve">                        1. Mobile app informs the user after 1 minute of no response from the server</w:t>
-            </w:r>
-          </w:p>
-          <w:p>
-            <w:pPr>
-              <w:ind w:left="360"/>
-              <w:rPr>
-                <w:sz w:val="24"/>
-              </w:rPr>
-            </w:pPr>
-            <w:r>
-              <w:rPr>
-                <w:sz w:val="24"/>
-              </w:rPr>
-              <w:t xml:space="preserve">                    2. User manually restarts server </w:t>
-            </w:r>
-          </w:p>
-          <w:p>
-            <w:pPr>
-              <w:pStyle w:val="ListParagraph"/>
-              <w:numPr>
-                <w:ilvl w:val="0"/>
-                <w:numId w:val="1"/>
-              </w:numPr>
-              <w:rPr>
-                <w:sz w:val="24"/>
-              </w:rPr>
-            </w:pPr>
-            <w:r>
-              <w:rPr>
-                <w:sz w:val="24"/>
-              </w:rPr>
-              <w:t>Server requests information from the mobile application and resumes normal functionality</w:t>
+              <w:t xml:space="preserve">    2. Server requests information from the mobile application and resumes normal functionality</w:t>
             </w:r>
           </w:p>
           <w:p>
@@ -16156,7 +15976,13 @@
               <w:rPr>
                 <w:sz w:val="24"/>
               </w:rPr>
-              <w:t xml:space="preserve">               1. App attempts to connect to wifi to restore connection</w:t>
+              <w:t xml:space="preserve">            1. </w:t>
+            </w:r>
+            <w:r>
+              <w:rPr>
+                <w:sz w:val="24"/>
+              </w:rPr>
+              <w:t>App attempts to connect to wifi to restore connection</w:t>
             </w:r>
           </w:p>
           <w:p>
@@ -16185,7 +16011,31 @@
               <w:rPr>
                 <w:sz w:val="24"/>
               </w:rPr>
-              <w:t xml:space="preserve">                  1.  The information is stored on the app and queue to send when connection                is restored</w:t>
+              <w:t xml:space="preserve">  </w:t>
+            </w:r>
+            <w:r>
+              <w:rPr>
+                <w:sz w:val="24"/>
+              </w:rPr>
+              <w:t xml:space="preserve">                1.  </w:t>
+            </w:r>
+            <w:r>
+              <w:rPr>
+                <w:sz w:val="24"/>
+              </w:rPr>
+              <w:t xml:space="preserve">The information is stored on the app and queue to send when connection </w:t>
+            </w:r>
+            <w:r>
+              <w:rPr>
+                <w:sz w:val="24"/>
+              </w:rPr>
+              <w:t xml:space="preserve">               </w:t>
+            </w:r>
+            <w:r>
+              <w:rPr>
+                <w:sz w:val="24"/>
+              </w:rPr>
+              <w:t>is restored</w:t>
             </w:r>
           </w:p>
           <w:p>
@@ -16199,93 +16049,141 @@
               <w:rPr>
                 <w:sz w:val="24"/>
               </w:rPr>
-              <w:t xml:space="preserve">2. The app informs the user that it has no network connection. </w:t>
-            </w:r>
-          </w:p>
-          <w:p>
-            <w:pPr>
-              <w:rPr>
-                <w:sz w:val="24"/>
-              </w:rPr>
-            </w:pPr>
-            <w:r>
-              <w:rPr>
-                <w:sz w:val="24"/>
-              </w:rPr>
-              <w:t xml:space="preserve">               2a. Mobile application crashes</w:t>
-            </w:r>
-          </w:p>
-          <w:p>
-            <w:pPr>
-              <w:rPr>
-                <w:sz w:val="24"/>
-              </w:rPr>
-            </w:pPr>
-            <w:r>
-              <w:rPr>
-                <w:sz w:val="24"/>
-              </w:rPr>
-              <w:t xml:space="preserve">                       1.  Mobile app sends information about the cause of the crash</w:t>
-            </w:r>
-          </w:p>
-          <w:p>
-            <w:pPr>
-              <w:rPr>
-                <w:sz w:val="24"/>
-              </w:rPr>
-            </w:pPr>
-            <w:r>
-              <w:rPr>
-                <w:sz w:val="24"/>
-              </w:rPr>
-              <w:t xml:space="preserve">                       2.  App attempts to auto restart</w:t>
-            </w:r>
-          </w:p>
-          <w:p>
-            <w:pPr>
-              <w:rPr>
-                <w:sz w:val="24"/>
-              </w:rPr>
-            </w:pPr>
-            <w:r>
-              <w:rPr>
-                <w:sz w:val="24"/>
-              </w:rPr>
-              <w:t xml:space="preserve">                            2a. Fails to auto restart                          </w:t>
-            </w:r>
-          </w:p>
-          <w:p>
-            <w:pPr>
-              <w:rPr>
-                <w:sz w:val="24"/>
-              </w:rPr>
-            </w:pPr>
-            <w:r>
-              <w:rPr>
-                <w:sz w:val="24"/>
-              </w:rPr>
-              <w:t xml:space="preserve">                                  1. User manually restarts the app</w:t>
-            </w:r>
-          </w:p>
-          <w:p>
-            <w:r>
-              <w:rPr>
-                <w:sz w:val="24"/>
-              </w:rPr>
-              <w:t xml:space="preserve">         2. App sends information to the server</w:t>
-            </w:r>
-          </w:p>
-          <w:p>
-            <w:pPr>
-              <w:rPr>
-                <w:sz w:val="24"/>
-              </w:rPr>
-            </w:pPr>
-            <w:r>
-              <w:rPr>
-                <w:sz w:val="24"/>
-              </w:rPr>
-              <w:t xml:space="preserve">         3. Mobile app sends its information to the server and reestablishes connections based on  what the server sends back</w:t>
+              <w:t>2. The app informs the user that it has no network connection.</w:t>
+            </w:r>
+            <w:r>
+              <w:rPr>
+                <w:sz w:val="24"/>
+              </w:rPr>
+              <w:t xml:space="preserve"> </w:t>
+            </w:r>
+          </w:p>
+          <w:p>
+            <w:pPr>
+              <w:pStyle w:val="ListParagraph"/>
+              <w:ind w:left="780"/>
+              <w:rPr>
+                <w:sz w:val="24"/>
+              </w:rPr>
+            </w:pPr>
+            <w:r>
+              <w:rPr>
+                <w:sz w:val="24"/>
+              </w:rPr>
+              <w:t xml:space="preserve">     2. App sends information to the server</w:t>
+            </w:r>
+          </w:p>
+          <w:p>
+            <w:pPr>
+              <w:rPr>
+                <w:sz w:val="24"/>
+              </w:rPr>
+            </w:pPr>
+            <w:r>
+              <w:rPr>
+                <w:sz w:val="24"/>
+              </w:rPr>
+              <w:t xml:space="preserve">               1b. </w:t>
+            </w:r>
+            <w:r>
+              <w:rPr>
+                <w:sz w:val="24"/>
+              </w:rPr>
+              <w:t xml:space="preserve">Mobile </w:t>
+            </w:r>
+            <w:r>
+              <w:rPr>
+                <w:sz w:val="24"/>
+              </w:rPr>
+              <w:t xml:space="preserve">application crashes </w:t>
+            </w:r>
+          </w:p>
+          <w:p>
+            <w:pPr>
+              <w:rPr>
+                <w:sz w:val="24"/>
+              </w:rPr>
+            </w:pPr>
+            <w:r>
+              <w:rPr>
+                <w:sz w:val="24"/>
+              </w:rPr>
+              <w:t xml:space="preserve">                     1. Mobile app auto restarts</w:t>
+            </w:r>
+          </w:p>
+          <w:p>
+            <w:pPr>
+              <w:pStyle w:val="ListParagraph"/>
+              <w:rPr>
+                <w:sz w:val="24"/>
+              </w:rPr>
+            </w:pPr>
+            <w:r>
+              <w:rPr>
+                <w:sz w:val="24"/>
+              </w:rPr>
+              <w:t xml:space="preserve">              1a. Mobile app fails to auto restart</w:t>
+            </w:r>
+          </w:p>
+          <w:p>
+            <w:pPr>
+              <w:rPr>
+                <w:sz w:val="24"/>
+              </w:rPr>
+            </w:pPr>
+            <w:r>
+              <w:rPr>
+                <w:sz w:val="24"/>
+              </w:rPr>
+              <w:t xml:space="preserve">  </w:t>
+            </w:r>
+            <w:r>
+              <w:rPr>
+                <w:sz w:val="24"/>
+              </w:rPr>
+              <w:t xml:space="preserve">                            1.  </w:t>
+            </w:r>
+            <w:r>
+              <w:rPr>
+                <w:sz w:val="24"/>
+              </w:rPr>
+              <w:t>Mobile app sends information about the cause of the crash</w:t>
+            </w:r>
+          </w:p>
+          <w:p>
+            <w:r>
+              <w:t xml:space="preserve">                                 </w:t>
+            </w:r>
+            <w:r>
+              <w:rPr>
+                <w:sz w:val="24"/>
+              </w:rPr>
+              <w:t xml:space="preserve">2. User </w:t>
+            </w:r>
+            <w:r>
+              <w:rPr>
+                <w:sz w:val="24"/>
+              </w:rPr>
+              <w:t>manually restarts the app</w:t>
+            </w:r>
+          </w:p>
+          <w:p>
+            <w:pPr>
+              <w:rPr>
+                <w:sz w:val="24"/>
+              </w:rPr>
+            </w:pPr>
+            <w:r>
+              <w:rPr>
+                <w:sz w:val="24"/>
+              </w:rPr>
+              <w:t xml:space="preserve">         2</w:t>
+            </w:r>
+            <w:r>
+              <w:rPr>
+                <w:sz w:val="24"/>
+              </w:rPr>
+              <w:t>. Mobile app sends its information to the server and reestablishes connections based on what the server sends back</w:t>
             </w:r>
           </w:p>
           <w:p>
@@ -16499,72 +16397,72 @@
               <w:rPr>
                 <w:sz w:val="24"/>
               </w:rPr>
+              <w:t xml:space="preserve">         1. The user clicks the back arrow to try again</w:t>
+            </w:r>
+          </w:p>
+          <w:p>
+            <w:pPr>
+              <w:rPr>
+                <w:sz w:val="24"/>
+              </w:rPr>
+            </w:pPr>
+            <w:r>
+              <w:rPr>
+                <w:sz w:val="24"/>
+              </w:rPr>
+              <w:t xml:space="preserve">         2.  The user selects the correct room for the speaker </w:t>
+            </w:r>
+          </w:p>
+          <w:p>
+            <w:pPr>
+              <w:rPr>
+                <w:sz w:val="24"/>
+              </w:rPr>
+            </w:pPr>
+            <w:r>
+              <w:rPr>
+                <w:sz w:val="24"/>
+              </w:rPr>
+              <w:t>8a. The speaker has already been registered to another room</w:t>
+            </w:r>
+          </w:p>
+          <w:p>
+            <w:pPr>
+              <w:rPr>
+                <w:sz w:val="24"/>
+              </w:rPr>
+            </w:pPr>
+            <w:r>
+              <w:rPr>
+                <w:sz w:val="24"/>
+              </w:rPr>
+              <w:t xml:space="preserve">       1. The server tells the mobile app that the device has been registered before and tells what room</w:t>
+            </w:r>
+          </w:p>
+          <w:p>
+            <w:pPr>
+              <w:rPr>
+                <w:sz w:val="24"/>
+              </w:rPr>
+            </w:pPr>
+            <w:r>
+              <w:rPr>
+                <w:sz w:val="24"/>
+              </w:rPr>
+              <w:t xml:space="preserve">       2. The mobile app asks the user if they want to keep the old registered room or replace it</w:t>
+            </w:r>
+          </w:p>
+          <w:p>
+            <w:pPr>
+              <w:rPr>
+                <w:sz w:val="24"/>
+              </w:rPr>
+            </w:pPr>
+            <w:r>
+              <w:rPr>
+                <w:sz w:val="24"/>
+              </w:rPr>
               <w:lastRenderedPageBreak/>
-              <w:t xml:space="preserve">         1. The user clicks the back arrow to try again</w:t>
-            </w:r>
-          </w:p>
-          <w:p>
-            <w:pPr>
-              <w:rPr>
-                <w:sz w:val="24"/>
-              </w:rPr>
-            </w:pPr>
-            <w:r>
-              <w:rPr>
-                <w:sz w:val="24"/>
-              </w:rPr>
-              <w:t xml:space="preserve">         2.  The user selects the correct room for the speaker </w:t>
-            </w:r>
-          </w:p>
-          <w:p>
-            <w:pPr>
-              <w:rPr>
-                <w:sz w:val="24"/>
-              </w:rPr>
-            </w:pPr>
-            <w:r>
-              <w:rPr>
-                <w:sz w:val="24"/>
-              </w:rPr>
-              <w:t>8a. The speaker has already been registered to another room</w:t>
-            </w:r>
-          </w:p>
-          <w:p>
-            <w:pPr>
-              <w:rPr>
-                <w:sz w:val="24"/>
-              </w:rPr>
-            </w:pPr>
-            <w:r>
-              <w:rPr>
-                <w:sz w:val="24"/>
-              </w:rPr>
-              <w:t xml:space="preserve">       1. The server tells the mobile app that the device has been registered before and tells what room</w:t>
-            </w:r>
-          </w:p>
-          <w:p>
-            <w:pPr>
-              <w:rPr>
-                <w:sz w:val="24"/>
-              </w:rPr>
-            </w:pPr>
-            <w:r>
-              <w:rPr>
-                <w:sz w:val="24"/>
-              </w:rPr>
-              <w:t xml:space="preserve">       2. The mobile app asks the user if they want to keep the old registered room or replace it</w:t>
-            </w:r>
-          </w:p>
-          <w:p>
-            <w:pPr>
-              <w:rPr>
-                <w:sz w:val="24"/>
-              </w:rPr>
-            </w:pPr>
-            <w:r>
-              <w:rPr>
-                <w:sz w:val="24"/>
-              </w:rPr>
               <w:t xml:space="preserve">      3. The user select their choice. </w:t>
             </w:r>
           </w:p>
@@ -23183,69 +23081,11 @@
               <w:rPr>
                 <w:sz w:val="24"/>
               </w:rPr>
-              <w:t xml:space="preserve">       1. </w:t>
-            </w:r>
-            <w:r>
-              <w:rPr>
-                <w:sz w:val="24"/>
-              </w:rPr>
-              <w:t>Server attempt to find and fix issues</w:t>
-            </w:r>
-          </w:p>
-          <w:p>
-            <w:pPr>
-              <w:rPr>
-                <w:sz w:val="24"/>
-              </w:rPr>
-            </w:pPr>
-            <w:r>
-              <w:rPr>
-                <w:sz w:val="24"/>
-              </w:rPr>
               <w:t xml:space="preserve">           1a. Server is offline</w:t>
             </w:r>
           </w:p>
           <w:p>
             <w:pPr>
-              <w:rPr>
-                <w:sz w:val="24"/>
-              </w:rPr>
-            </w:pPr>
-            <w:r>
-              <w:rPr>
-                <w:sz w:val="24"/>
-              </w:rPr>
-              <w:t xml:space="preserve">              1. App informs the user that no server is detected</w:t>
-            </w:r>
-          </w:p>
-          <w:p>
-            <w:pPr>
-              <w:rPr>
-                <w:sz w:val="24"/>
-              </w:rPr>
-            </w:pPr>
-            <w:r>
-              <w:rPr>
-                <w:sz w:val="24"/>
-              </w:rPr>
-              <w:t xml:space="preserve">              2. User restarts the server</w:t>
-            </w:r>
-          </w:p>
-          <w:p>
-            <w:pPr>
-              <w:rPr>
-                <w:sz w:val="24"/>
-              </w:rPr>
-            </w:pPr>
-            <w:r>
-              <w:rPr>
-                <w:sz w:val="24"/>
-              </w:rPr>
-              <w:t xml:space="preserve">              3. App reconnects to the server</w:t>
-            </w:r>
-          </w:p>
-          <w:p>
-            <w:pPr>
               <w:pStyle w:val="ListParagraph"/>
               <w:rPr>
                 <w:sz w:val="24"/>
@@ -23255,7 +23095,7 @@
               <w:rPr>
                 <w:sz w:val="24"/>
               </w:rPr>
-              <w:t xml:space="preserve"> </w:t>
+              <w:t xml:space="preserve">     1. Server auto restart</w:t>
             </w:r>
           </w:p>
           <w:p>
@@ -23269,7 +23109,35 @@
               <w:rPr>
                 <w:sz w:val="24"/>
               </w:rPr>
-              <w:t>1b. Server crash</w:t>
+              <w:t xml:space="preserve">            1a. Server fails to auto restart</w:t>
+            </w:r>
+          </w:p>
+          <w:p>
+            <w:pPr>
+              <w:ind w:left="360"/>
+              <w:rPr>
+                <w:sz w:val="24"/>
+              </w:rPr>
+            </w:pPr>
+            <w:r>
+              <w:rPr>
+                <w:sz w:val="24"/>
+              </w:rPr>
+              <w:t xml:space="preserve">                        1. Mobile app informs the user after 1 minute of no response from the server</w:t>
+            </w:r>
+          </w:p>
+          <w:p>
+            <w:pPr>
+              <w:ind w:left="360"/>
+              <w:rPr>
+                <w:sz w:val="24"/>
+              </w:rPr>
+            </w:pPr>
+            <w:r>
+              <w:rPr>
+                <w:sz w:val="24"/>
+              </w:rPr>
+              <w:t xml:space="preserve">                        2. User manually restarts server </w:t>
             </w:r>
           </w:p>
           <w:p>
@@ -23283,40 +23151,51 @@
               <w:rPr>
                 <w:sz w:val="24"/>
               </w:rPr>
-              <w:t xml:space="preserve">        1. Server auto restart</w:t>
-            </w:r>
-          </w:p>
-          <w:p>
-            <w:pPr>
-              <w:pStyle w:val="ListParagraph"/>
-              <w:rPr>
-                <w:sz w:val="24"/>
-              </w:rPr>
-            </w:pPr>
-            <w:r>
-              <w:rPr>
-                <w:sz w:val="24"/>
-              </w:rPr>
-              <w:t xml:space="preserve">            1a. Server fails to auto restart</w:t>
-            </w:r>
-          </w:p>
-          <w:p>
-            <w:pPr>
-              <w:ind w:left="360"/>
-              <w:rPr>
-                <w:sz w:val="24"/>
-              </w:rPr>
-            </w:pPr>
-            <w:r>
-              <w:rPr>
-                <w:sz w:val="24"/>
-              </w:rPr>
-              <w:t xml:space="preserve">                        1. Mobile app informs the user after 1 minute of no response from the server</w:t>
-            </w:r>
-          </w:p>
-          <w:p>
-            <w:pPr>
-              <w:ind w:left="360"/>
+              <w:t xml:space="preserve">    2. Server requests information from the mobile application and resumes normal functionality</w:t>
+            </w:r>
+          </w:p>
+          <w:p>
+            <w:pPr>
+              <w:rPr>
+                <w:sz w:val="24"/>
+              </w:rPr>
+            </w:pPr>
+            <w:r>
+              <w:rPr>
+                <w:sz w:val="24"/>
+              </w:rPr>
+              <w:t>*b At any time the mobile application fails:</w:t>
+            </w:r>
+          </w:p>
+          <w:p>
+            <w:pPr>
+              <w:rPr>
+                <w:sz w:val="24"/>
+              </w:rPr>
+            </w:pPr>
+            <w:r>
+              <w:rPr>
+                <w:sz w:val="24"/>
+              </w:rPr>
+              <w:t xml:space="preserve">          1. Mobile app searches for issue</w:t>
+            </w:r>
+          </w:p>
+          <w:p>
+            <w:pPr>
+              <w:rPr>
+                <w:sz w:val="24"/>
+              </w:rPr>
+            </w:pPr>
+            <w:r>
+              <w:rPr>
+                <w:sz w:val="24"/>
+              </w:rPr>
+              <w:t xml:space="preserve">              1a. Mobile app has no network connection</w:t>
+            </w:r>
+          </w:p>
+          <w:p>
+            <w:pPr>
+              <w:ind w:left="420"/>
               <w:rPr>
                 <w:sz w:val="24"/>
               </w:rPr>
@@ -23326,79 +23205,13 @@
                 <w:sz w:val="24"/>
               </w:rPr>
               <w:lastRenderedPageBreak/>
-              <w:t xml:space="preserve">                    2. User manually restarts server </w:t>
-            </w:r>
-          </w:p>
-          <w:p>
-            <w:pPr>
-              <w:rPr>
-                <w:sz w:val="24"/>
-              </w:rPr>
-            </w:pPr>
-            <w:r>
-              <w:rPr>
-                <w:sz w:val="24"/>
-              </w:rPr>
-              <w:t xml:space="preserve">      2. </w:t>
-            </w:r>
-            <w:r>
-              <w:rPr>
-                <w:sz w:val="24"/>
-              </w:rPr>
-              <w:t>Server requests information from the mobile application and resumes normal functionality</w:t>
-            </w:r>
-          </w:p>
-          <w:p>
-            <w:pPr>
-              <w:rPr>
-                <w:sz w:val="24"/>
-              </w:rPr>
-            </w:pPr>
-            <w:r>
-              <w:rPr>
-                <w:sz w:val="24"/>
-              </w:rPr>
-              <w:t>*b At any time the mobile application fails:</w:t>
-            </w:r>
-          </w:p>
-          <w:p>
-            <w:pPr>
-              <w:rPr>
-                <w:sz w:val="24"/>
-              </w:rPr>
-            </w:pPr>
-            <w:r>
-              <w:rPr>
-                <w:sz w:val="24"/>
-              </w:rPr>
-              <w:t xml:space="preserve">          1. Mobile app searches for issue</w:t>
-            </w:r>
-          </w:p>
-          <w:p>
-            <w:pPr>
-              <w:rPr>
-                <w:sz w:val="24"/>
-              </w:rPr>
-            </w:pPr>
-            <w:r>
-              <w:rPr>
-                <w:sz w:val="24"/>
-              </w:rPr>
-              <w:t xml:space="preserve">              1a. Mobile app has no network connection</w:t>
-            </w:r>
-          </w:p>
-          <w:p>
-            <w:pPr>
-              <w:ind w:left="420"/>
-              <w:rPr>
-                <w:sz w:val="24"/>
-              </w:rPr>
-            </w:pPr>
-            <w:r>
-              <w:rPr>
-                <w:sz w:val="24"/>
-              </w:rPr>
-              <w:t xml:space="preserve">               1. App attempts to connect to wifi to restore connection</w:t>
+              <w:t xml:space="preserve">            1. </w:t>
+            </w:r>
+            <w:r>
+              <w:rPr>
+                <w:sz w:val="24"/>
+              </w:rPr>
+              <w:t>App attempts to connect to wifi to restore connection</w:t>
             </w:r>
           </w:p>
           <w:p>
@@ -23427,7 +23240,31 @@
               <w:rPr>
                 <w:sz w:val="24"/>
               </w:rPr>
-              <w:t xml:space="preserve">                  1.  The information is stored on the app and queue to send when connection                is restored</w:t>
+              <w:t xml:space="preserve">  </w:t>
+            </w:r>
+            <w:r>
+              <w:rPr>
+                <w:sz w:val="24"/>
+              </w:rPr>
+              <w:t xml:space="preserve">                1.  </w:t>
+            </w:r>
+            <w:r>
+              <w:rPr>
+                <w:sz w:val="24"/>
+              </w:rPr>
+              <w:t xml:space="preserve">The information is stored on the app and queue to send when connection </w:t>
+            </w:r>
+            <w:r>
+              <w:rPr>
+                <w:sz w:val="24"/>
+              </w:rPr>
+              <w:t xml:space="preserve">               </w:t>
+            </w:r>
+            <w:r>
+              <w:rPr>
+                <w:sz w:val="24"/>
+              </w:rPr>
+              <w:t>is restored</w:t>
             </w:r>
           </w:p>
           <w:p>
@@ -23441,93 +23278,147 @@
               <w:rPr>
                 <w:sz w:val="24"/>
               </w:rPr>
-              <w:t xml:space="preserve">2. The app informs the user that it has no network connection. </w:t>
-            </w:r>
-          </w:p>
-          <w:p>
-            <w:pPr>
-              <w:rPr>
-                <w:sz w:val="24"/>
-              </w:rPr>
-            </w:pPr>
-            <w:r>
-              <w:rPr>
-                <w:sz w:val="24"/>
-              </w:rPr>
-              <w:t xml:space="preserve">               2a. Mobile application crashes</w:t>
-            </w:r>
-          </w:p>
-          <w:p>
-            <w:pPr>
-              <w:rPr>
-                <w:sz w:val="24"/>
-              </w:rPr>
-            </w:pPr>
-            <w:r>
-              <w:rPr>
-                <w:sz w:val="24"/>
-              </w:rPr>
-              <w:t xml:space="preserve">                       1.  Mobile app sends information about the cause of the crash</w:t>
-            </w:r>
-          </w:p>
-          <w:p>
-            <w:pPr>
-              <w:rPr>
-                <w:sz w:val="24"/>
-              </w:rPr>
-            </w:pPr>
-            <w:r>
-              <w:rPr>
-                <w:sz w:val="24"/>
-              </w:rPr>
-              <w:t xml:space="preserve">                       2.  App attempts to auto restart</w:t>
-            </w:r>
-          </w:p>
-          <w:p>
-            <w:pPr>
-              <w:rPr>
-                <w:sz w:val="24"/>
-              </w:rPr>
-            </w:pPr>
-            <w:r>
-              <w:rPr>
-                <w:sz w:val="24"/>
-              </w:rPr>
-              <w:t xml:space="preserve">                            2a. Fails to auto restart                          </w:t>
-            </w:r>
-          </w:p>
-          <w:p>
-            <w:pPr>
-              <w:rPr>
-                <w:sz w:val="24"/>
-              </w:rPr>
-            </w:pPr>
-            <w:r>
-              <w:rPr>
-                <w:sz w:val="24"/>
-              </w:rPr>
-              <w:t xml:space="preserve">                                  1. User manually restarts the app</w:t>
-            </w:r>
-          </w:p>
-          <w:p>
-            <w:r>
-              <w:rPr>
-                <w:sz w:val="24"/>
-              </w:rPr>
-              <w:t xml:space="preserve">         2. App sends information to the server</w:t>
-            </w:r>
-          </w:p>
-          <w:p>
-            <w:pPr>
-              <w:rPr>
-                <w:sz w:val="24"/>
-              </w:rPr>
-            </w:pPr>
-            <w:r>
-              <w:rPr>
-                <w:sz w:val="24"/>
-              </w:rPr>
-              <w:t xml:space="preserve">         3. Mobile app sends its information to the server and reestablishes connections based on what the server sends back</w:t>
+              <w:t>2. The app informs the user that it has no network connection.</w:t>
+            </w:r>
+            <w:r>
+              <w:rPr>
+                <w:sz w:val="24"/>
+              </w:rPr>
+              <w:t xml:space="preserve"> </w:t>
+            </w:r>
+          </w:p>
+          <w:p>
+            <w:pPr>
+              <w:pStyle w:val="ListParagraph"/>
+              <w:ind w:left="780"/>
+              <w:rPr>
+                <w:sz w:val="24"/>
+              </w:rPr>
+            </w:pPr>
+            <w:r>
+              <w:rPr>
+                <w:sz w:val="24"/>
+              </w:rPr>
+              <w:t xml:space="preserve">     2. App sends information to the server</w:t>
+            </w:r>
+          </w:p>
+          <w:p>
+            <w:pPr>
+              <w:rPr>
+                <w:sz w:val="24"/>
+              </w:rPr>
+            </w:pPr>
+            <w:r>
+              <w:rPr>
+                <w:sz w:val="24"/>
+              </w:rPr>
+              <w:t xml:space="preserve">               1b. </w:t>
+            </w:r>
+            <w:r>
+              <w:rPr>
+                <w:sz w:val="24"/>
+              </w:rPr>
+              <w:t xml:space="preserve">Mobile </w:t>
+            </w:r>
+            <w:r>
+              <w:rPr>
+                <w:sz w:val="24"/>
+              </w:rPr>
+              <w:t xml:space="preserve">application crashes </w:t>
+            </w:r>
+          </w:p>
+          <w:p>
+            <w:pPr>
+              <w:rPr>
+                <w:sz w:val="24"/>
+              </w:rPr>
+            </w:pPr>
+            <w:r>
+              <w:rPr>
+                <w:sz w:val="24"/>
+              </w:rPr>
+              <w:t xml:space="preserve">                     1. Mobile app auto restarts</w:t>
+            </w:r>
+          </w:p>
+          <w:p>
+            <w:pPr>
+              <w:pStyle w:val="ListParagraph"/>
+              <w:rPr>
+                <w:sz w:val="24"/>
+              </w:rPr>
+            </w:pPr>
+            <w:r>
+              <w:rPr>
+                <w:sz w:val="24"/>
+              </w:rPr>
+              <w:t xml:space="preserve">              1a. Mobile app fails to auto restart</w:t>
+            </w:r>
+          </w:p>
+          <w:p>
+            <w:pPr>
+              <w:rPr>
+                <w:sz w:val="24"/>
+              </w:rPr>
+            </w:pPr>
+            <w:r>
+              <w:rPr>
+                <w:sz w:val="24"/>
+              </w:rPr>
+              <w:t xml:space="preserve">  </w:t>
+            </w:r>
+            <w:r>
+              <w:rPr>
+                <w:sz w:val="24"/>
+              </w:rPr>
+              <w:t xml:space="preserve">                            1.  </w:t>
+            </w:r>
+            <w:r>
+              <w:rPr>
+                <w:sz w:val="24"/>
+              </w:rPr>
+              <w:t>Mobile app sends information about the cause of the crash</w:t>
+            </w:r>
+          </w:p>
+          <w:p>
+            <w:r>
+              <w:t xml:space="preserve">                                 </w:t>
+            </w:r>
+            <w:r>
+              <w:rPr>
+                <w:sz w:val="24"/>
+              </w:rPr>
+              <w:t xml:space="preserve">2. User </w:t>
+            </w:r>
+            <w:r>
+              <w:rPr>
+                <w:sz w:val="24"/>
+              </w:rPr>
+              <w:t>manually restarts the app</w:t>
+            </w:r>
+          </w:p>
+          <w:p>
+            <w:pPr>
+              <w:rPr>
+                <w:sz w:val="24"/>
+              </w:rPr>
+            </w:pPr>
+            <w:r>
+              <w:rPr>
+                <w:sz w:val="24"/>
+              </w:rPr>
+              <w:t xml:space="preserve">         2</w:t>
+            </w:r>
+            <w:r>
+              <w:rPr>
+                <w:sz w:val="24"/>
+              </w:rPr>
+              <w:t>. Mobile app sends its information to the server and reestablishes connections based on what the server sends back</w:t>
+            </w:r>
+            <w:r>
+              <w:rPr>
+                <w:sz w:val="24"/>
+              </w:rPr>
+              <w:t>Mi</w:t>
             </w:r>
           </w:p>
         </w:tc>
@@ -23856,7 +23747,6 @@
               <w:pStyle w:val="Heading2"/>
             </w:pPr>
             <w:r>
-              <w:lastRenderedPageBreak/>
               <w:t>SPECIAL REQUIREMENTS</w:t>
             </w:r>
           </w:p>
@@ -24045,6 +23935,7 @@
               <w:pStyle w:val="Heading2"/>
             </w:pPr>
             <w:r>
+              <w:lastRenderedPageBreak/>
               <w:t>TECHNOLOGY AND DATA VARIATIONS LIST</w:t>
             </w:r>
           </w:p>
@@ -27490,6 +27381,7 @@
           <w:p>
             <w:pPr>
               <w:rPr>
+                <w:b/>
                 <w:sz w:val="24"/>
               </w:rPr>
             </w:pPr>
@@ -27501,6 +27393,91 @@
               <w:t>Step</w:t>
             </w:r>
           </w:p>
+          <w:p>
+            <w:pPr>
+              <w:rPr>
+                <w:b/>
+                <w:sz w:val="24"/>
+              </w:rPr>
+            </w:pPr>
+            <w:r>
+              <w:rPr>
+                <w:b/>
+                <w:sz w:val="24"/>
+              </w:rPr>
+              <w:t>*a</w:t>
+            </w:r>
+          </w:p>
+          <w:p>
+            <w:pPr>
+              <w:rPr>
+                <w:b/>
+                <w:sz w:val="24"/>
+              </w:rPr>
+            </w:pPr>
+          </w:p>
+          <w:p>
+            <w:pPr>
+              <w:rPr>
+                <w:b/>
+                <w:sz w:val="24"/>
+              </w:rPr>
+            </w:pPr>
+          </w:p>
+          <w:p>
+            <w:pPr>
+              <w:rPr>
+                <w:b/>
+                <w:sz w:val="24"/>
+              </w:rPr>
+            </w:pPr>
+          </w:p>
+          <w:p>
+            <w:pPr>
+              <w:rPr>
+                <w:b/>
+                <w:sz w:val="24"/>
+              </w:rPr>
+            </w:pPr>
+          </w:p>
+          <w:p>
+            <w:pPr>
+              <w:rPr>
+                <w:b/>
+                <w:sz w:val="24"/>
+              </w:rPr>
+            </w:pPr>
+          </w:p>
+          <w:p>
+            <w:pPr>
+              <w:rPr>
+                <w:b/>
+                <w:sz w:val="24"/>
+              </w:rPr>
+            </w:pPr>
+          </w:p>
+          <w:p>
+            <w:pPr>
+              <w:rPr>
+                <w:b/>
+                <w:sz w:val="24"/>
+              </w:rPr>
+            </w:pPr>
+          </w:p>
+          <w:p>
+            <w:pPr>
+              <w:rPr>
+                <w:sz w:val="24"/>
+              </w:rPr>
+            </w:pPr>
+            <w:r>
+              <w:rPr>
+                <w:b/>
+                <w:sz w:val="24"/>
+              </w:rPr>
+              <w:t>*b</w:t>
+            </w:r>
+          </w:p>
         </w:tc>
         <w:tc>
           <w:tcPr>
@@ -27509,6 +27486,7 @@
           <w:p>
             <w:pPr>
               <w:rPr>
+                <w:b/>
                 <w:sz w:val="24"/>
               </w:rPr>
             </w:pPr>
@@ -27519,6 +27497,372 @@
               </w:rPr>
               <w:t>Branching Action</w:t>
             </w:r>
+          </w:p>
+          <w:p>
+            <w:pPr>
+              <w:rPr>
+                <w:sz w:val="24"/>
+              </w:rPr>
+            </w:pPr>
+            <w:r>
+              <w:rPr>
+                <w:sz w:val="24"/>
+              </w:rPr>
+              <w:t>*a At any time the server fails:</w:t>
+            </w:r>
+          </w:p>
+          <w:p>
+            <w:pPr>
+              <w:rPr>
+                <w:sz w:val="24"/>
+              </w:rPr>
+            </w:pPr>
+            <w:r>
+              <w:rPr>
+                <w:sz w:val="24"/>
+              </w:rPr>
+              <w:t xml:space="preserve">           1a. Server is offline</w:t>
+            </w:r>
+          </w:p>
+          <w:p>
+            <w:pPr>
+              <w:pStyle w:val="ListParagraph"/>
+              <w:rPr>
+                <w:sz w:val="24"/>
+              </w:rPr>
+            </w:pPr>
+            <w:r>
+              <w:rPr>
+                <w:sz w:val="24"/>
+              </w:rPr>
+              <w:t xml:space="preserve">     1. Server auto restart</w:t>
+            </w:r>
+          </w:p>
+          <w:p>
+            <w:pPr>
+              <w:pStyle w:val="ListParagraph"/>
+              <w:rPr>
+                <w:sz w:val="24"/>
+              </w:rPr>
+            </w:pPr>
+            <w:r>
+              <w:rPr>
+                <w:sz w:val="24"/>
+              </w:rPr>
+              <w:t xml:space="preserve">            1a. Server fails to auto restart</w:t>
+            </w:r>
+          </w:p>
+          <w:p>
+            <w:pPr>
+              <w:ind w:left="360"/>
+              <w:rPr>
+                <w:sz w:val="24"/>
+              </w:rPr>
+            </w:pPr>
+            <w:r>
+              <w:rPr>
+                <w:sz w:val="24"/>
+              </w:rPr>
+              <w:t xml:space="preserve">                        1. Mobile app informs the user after 1 minute of no response from the server</w:t>
+            </w:r>
+          </w:p>
+          <w:p>
+            <w:pPr>
+              <w:ind w:left="360"/>
+              <w:rPr>
+                <w:sz w:val="24"/>
+              </w:rPr>
+            </w:pPr>
+            <w:r>
+              <w:rPr>
+                <w:sz w:val="24"/>
+              </w:rPr>
+              <w:t xml:space="preserve">                        2. User manually restarts server </w:t>
+            </w:r>
+          </w:p>
+          <w:p>
+            <w:pPr>
+              <w:pStyle w:val="ListParagraph"/>
+              <w:rPr>
+                <w:sz w:val="24"/>
+              </w:rPr>
+            </w:pPr>
+            <w:r>
+              <w:rPr>
+                <w:sz w:val="24"/>
+              </w:rPr>
+              <w:t xml:space="preserve">    2. Server requests information from the mobile application and resumes normal functionality</w:t>
+            </w:r>
+          </w:p>
+          <w:p>
+            <w:pPr>
+              <w:rPr>
+                <w:sz w:val="24"/>
+              </w:rPr>
+            </w:pPr>
+            <w:r>
+              <w:rPr>
+                <w:sz w:val="24"/>
+              </w:rPr>
+              <w:t>*b At any time the mobile application fails:</w:t>
+            </w:r>
+          </w:p>
+          <w:p>
+            <w:pPr>
+              <w:rPr>
+                <w:sz w:val="24"/>
+              </w:rPr>
+            </w:pPr>
+            <w:r>
+              <w:rPr>
+                <w:sz w:val="24"/>
+              </w:rPr>
+              <w:t xml:space="preserve">          1. Mobile app searches for issue</w:t>
+            </w:r>
+          </w:p>
+          <w:p>
+            <w:pPr>
+              <w:rPr>
+                <w:sz w:val="24"/>
+              </w:rPr>
+            </w:pPr>
+            <w:r>
+              <w:rPr>
+                <w:sz w:val="24"/>
+              </w:rPr>
+              <w:t xml:space="preserve">              1a. Mobile app has no network connection</w:t>
+            </w:r>
+          </w:p>
+          <w:p>
+            <w:pPr>
+              <w:ind w:left="420"/>
+              <w:rPr>
+                <w:sz w:val="24"/>
+              </w:rPr>
+            </w:pPr>
+            <w:r>
+              <w:rPr>
+                <w:sz w:val="24"/>
+              </w:rPr>
+              <w:t xml:space="preserve">            1. </w:t>
+            </w:r>
+            <w:r>
+              <w:rPr>
+                <w:sz w:val="24"/>
+              </w:rPr>
+              <w:t>App attempts to connect to wifi to restore connection</w:t>
+            </w:r>
+          </w:p>
+          <w:p>
+            <w:pPr>
+              <w:pStyle w:val="ListParagraph"/>
+              <w:ind w:left="780"/>
+              <w:rPr>
+                <w:sz w:val="24"/>
+              </w:rPr>
+            </w:pPr>
+            <w:r>
+              <w:rPr>
+                <w:sz w:val="24"/>
+              </w:rPr>
+              <w:t xml:space="preserve">             1a. App fails to connect to wifi</w:t>
+            </w:r>
+          </w:p>
+          <w:p>
+            <w:pPr>
+              <w:ind w:left="780"/>
+              <w:rPr>
+                <w:sz w:val="24"/>
+              </w:rPr>
+            </w:pPr>
+            <w:r>
+              <w:rPr>
+                <w:sz w:val="24"/>
+              </w:rPr>
+              <w:lastRenderedPageBreak/>
+              <w:t xml:space="preserve">  </w:t>
+            </w:r>
+            <w:r>
+              <w:rPr>
+                <w:sz w:val="24"/>
+              </w:rPr>
+              <w:t xml:space="preserve">                1.  </w:t>
+            </w:r>
+            <w:r>
+              <w:rPr>
+                <w:sz w:val="24"/>
+              </w:rPr>
+              <w:t xml:space="preserve">The information is stored on the app and queue to send when connection </w:t>
+            </w:r>
+            <w:r>
+              <w:rPr>
+                <w:sz w:val="24"/>
+              </w:rPr>
+              <w:t xml:space="preserve">               </w:t>
+            </w:r>
+            <w:r>
+              <w:rPr>
+                <w:sz w:val="24"/>
+              </w:rPr>
+              <w:t>is restored</w:t>
+            </w:r>
+          </w:p>
+          <w:p>
+            <w:pPr>
+              <w:ind w:left="780"/>
+            </w:pPr>
+            <w:r>
+              <w:t xml:space="preserve">                    </w:t>
+            </w:r>
+            <w:r>
+              <w:rPr>
+                <w:sz w:val="24"/>
+              </w:rPr>
+              <w:t>2. The app informs the user that it has no network connection.</w:t>
+            </w:r>
+            <w:r>
+              <w:rPr>
+                <w:sz w:val="24"/>
+              </w:rPr>
+              <w:t xml:space="preserve"> </w:t>
+            </w:r>
+          </w:p>
+          <w:p>
+            <w:pPr>
+              <w:pStyle w:val="ListParagraph"/>
+              <w:ind w:left="780"/>
+              <w:rPr>
+                <w:sz w:val="24"/>
+              </w:rPr>
+            </w:pPr>
+            <w:r>
+              <w:rPr>
+                <w:sz w:val="24"/>
+              </w:rPr>
+              <w:t xml:space="preserve">     2. App sends information to the server</w:t>
+            </w:r>
+          </w:p>
+          <w:p>
+            <w:pPr>
+              <w:rPr>
+                <w:sz w:val="24"/>
+              </w:rPr>
+            </w:pPr>
+            <w:r>
+              <w:rPr>
+                <w:sz w:val="24"/>
+              </w:rPr>
+              <w:t xml:space="preserve">               1b. </w:t>
+            </w:r>
+            <w:r>
+              <w:rPr>
+                <w:sz w:val="24"/>
+              </w:rPr>
+              <w:t xml:space="preserve">Mobile </w:t>
+            </w:r>
+            <w:r>
+              <w:rPr>
+                <w:sz w:val="24"/>
+              </w:rPr>
+              <w:t xml:space="preserve">application crashes </w:t>
+            </w:r>
+          </w:p>
+          <w:p>
+            <w:pPr>
+              <w:rPr>
+                <w:sz w:val="24"/>
+              </w:rPr>
+            </w:pPr>
+            <w:r>
+              <w:rPr>
+                <w:sz w:val="24"/>
+              </w:rPr>
+              <w:t xml:space="preserve">                     1. Mobile app auto restarts</w:t>
+            </w:r>
+          </w:p>
+          <w:p>
+            <w:pPr>
+              <w:pStyle w:val="ListParagraph"/>
+              <w:rPr>
+                <w:sz w:val="24"/>
+              </w:rPr>
+            </w:pPr>
+            <w:r>
+              <w:rPr>
+                <w:sz w:val="24"/>
+              </w:rPr>
+              <w:t xml:space="preserve">              1a. Mobile app fails to auto restart</w:t>
+            </w:r>
+          </w:p>
+          <w:p>
+            <w:pPr>
+              <w:rPr>
+                <w:sz w:val="24"/>
+              </w:rPr>
+            </w:pPr>
+            <w:r>
+              <w:rPr>
+                <w:sz w:val="24"/>
+              </w:rPr>
+              <w:t xml:space="preserve">  </w:t>
+            </w:r>
+            <w:r>
+              <w:rPr>
+                <w:sz w:val="24"/>
+              </w:rPr>
+              <w:t xml:space="preserve">                            1.  </w:t>
+            </w:r>
+            <w:r>
+              <w:rPr>
+                <w:sz w:val="24"/>
+              </w:rPr>
+              <w:t>Mobile app sends information about the cause of the crash</w:t>
+            </w:r>
+          </w:p>
+          <w:p>
+            <w:r>
+              <w:t xml:space="preserve">                                 </w:t>
+            </w:r>
+            <w:r>
+              <w:rPr>
+                <w:sz w:val="24"/>
+              </w:rPr>
+              <w:t xml:space="preserve">2. User </w:t>
+            </w:r>
+            <w:r>
+              <w:rPr>
+                <w:sz w:val="24"/>
+              </w:rPr>
+              <w:t>manually restarts the app</w:t>
+            </w:r>
+          </w:p>
+          <w:p>
+            <w:pPr>
+              <w:rPr>
+                <w:b/>
+                <w:sz w:val="24"/>
+              </w:rPr>
+            </w:pPr>
+            <w:r>
+              <w:rPr>
+                <w:sz w:val="24"/>
+              </w:rPr>
+              <w:t xml:space="preserve">         2</w:t>
+            </w:r>
+            <w:r>
+              <w:rPr>
+                <w:sz w:val="24"/>
+              </w:rPr>
+              <w:t>. Mobile app sends its information to the server and reestablishes connections based on what the server sends back</w:t>
+            </w:r>
+          </w:p>
+          <w:p>
+            <w:pPr>
+              <w:rPr>
+                <w:b/>
+                <w:sz w:val="24"/>
+              </w:rPr>
+            </w:pPr>
           </w:p>
         </w:tc>
       </w:tr>
@@ -27541,6 +27885,7 @@
               <w:rPr>
                 <w:sz w:val="24"/>
               </w:rPr>
+              <w:lastRenderedPageBreak/>
               <w:t>2a</w:t>
             </w:r>
           </w:p>
@@ -27739,7 +28084,6 @@
               <w:rPr>
                 <w:sz w:val="24"/>
               </w:rPr>
-              <w:lastRenderedPageBreak/>
               <w:t>5a</w:t>
             </w:r>
           </w:p>
@@ -28050,6 +28394,7 @@
               <w:pStyle w:val="Heading2"/>
             </w:pPr>
             <w:r>
+              <w:lastRenderedPageBreak/>
               <w:t>OTHER ISSUES</w:t>
             </w:r>
           </w:p>
@@ -28916,6 +29261,7 @@
           <w:p>
             <w:pPr>
               <w:rPr>
+                <w:b/>
                 <w:sz w:val="24"/>
               </w:rPr>
             </w:pPr>
@@ -28925,6 +29271,363 @@
                 <w:sz w:val="24"/>
               </w:rPr>
               <w:t>Branching Action</w:t>
+            </w:r>
+          </w:p>
+          <w:p>
+            <w:pPr>
+              <w:rPr>
+                <w:sz w:val="24"/>
+              </w:rPr>
+            </w:pPr>
+            <w:r>
+              <w:rPr>
+                <w:sz w:val="24"/>
+              </w:rPr>
+              <w:t>*a At any time the server fails:</w:t>
+            </w:r>
+          </w:p>
+          <w:p>
+            <w:pPr>
+              <w:rPr>
+                <w:sz w:val="24"/>
+              </w:rPr>
+            </w:pPr>
+            <w:r>
+              <w:rPr>
+                <w:sz w:val="24"/>
+              </w:rPr>
+              <w:t xml:space="preserve">           1a. Server is offline</w:t>
+            </w:r>
+          </w:p>
+          <w:p>
+            <w:pPr>
+              <w:pStyle w:val="ListParagraph"/>
+              <w:rPr>
+                <w:sz w:val="24"/>
+              </w:rPr>
+            </w:pPr>
+            <w:r>
+              <w:rPr>
+                <w:sz w:val="24"/>
+              </w:rPr>
+              <w:t xml:space="preserve">     1. Server auto restart</w:t>
+            </w:r>
+          </w:p>
+          <w:p>
+            <w:pPr>
+              <w:pStyle w:val="ListParagraph"/>
+              <w:rPr>
+                <w:sz w:val="24"/>
+              </w:rPr>
+            </w:pPr>
+            <w:r>
+              <w:rPr>
+                <w:sz w:val="24"/>
+              </w:rPr>
+              <w:t xml:space="preserve">            1a. Server fails to auto restart</w:t>
+            </w:r>
+          </w:p>
+          <w:p>
+            <w:pPr>
+              <w:ind w:left="360"/>
+              <w:rPr>
+                <w:sz w:val="24"/>
+              </w:rPr>
+            </w:pPr>
+            <w:r>
+              <w:rPr>
+                <w:sz w:val="24"/>
+              </w:rPr>
+              <w:t xml:space="preserve">                        1. Mobile app informs the user after 1 minute of no response from the server</w:t>
+            </w:r>
+          </w:p>
+          <w:p>
+            <w:pPr>
+              <w:ind w:left="360"/>
+              <w:rPr>
+                <w:sz w:val="24"/>
+              </w:rPr>
+            </w:pPr>
+            <w:r>
+              <w:rPr>
+                <w:sz w:val="24"/>
+              </w:rPr>
+              <w:t xml:space="preserve">                        2. User manually restarts server </w:t>
+            </w:r>
+          </w:p>
+          <w:p>
+            <w:pPr>
+              <w:pStyle w:val="ListParagraph"/>
+              <w:rPr>
+                <w:sz w:val="24"/>
+              </w:rPr>
+            </w:pPr>
+            <w:r>
+              <w:rPr>
+                <w:sz w:val="24"/>
+              </w:rPr>
+              <w:t xml:space="preserve">    2. Server requests information from the mobile application and resumes normal functionality</w:t>
+            </w:r>
+          </w:p>
+          <w:p>
+            <w:pPr>
+              <w:rPr>
+                <w:sz w:val="24"/>
+              </w:rPr>
+            </w:pPr>
+            <w:r>
+              <w:rPr>
+                <w:sz w:val="24"/>
+              </w:rPr>
+              <w:t>*b At any time the mobile application fails:</w:t>
+            </w:r>
+          </w:p>
+          <w:p>
+            <w:pPr>
+              <w:rPr>
+                <w:sz w:val="24"/>
+              </w:rPr>
+            </w:pPr>
+            <w:r>
+              <w:rPr>
+                <w:sz w:val="24"/>
+              </w:rPr>
+              <w:t xml:space="preserve">          1. Mobile app searches for issue</w:t>
+            </w:r>
+          </w:p>
+          <w:p>
+            <w:pPr>
+              <w:rPr>
+                <w:sz w:val="24"/>
+              </w:rPr>
+            </w:pPr>
+            <w:r>
+              <w:rPr>
+                <w:sz w:val="24"/>
+              </w:rPr>
+              <w:t xml:space="preserve">              1a. Mobile app has no network connection</w:t>
+            </w:r>
+          </w:p>
+          <w:p>
+            <w:pPr>
+              <w:ind w:left="420"/>
+              <w:rPr>
+                <w:sz w:val="24"/>
+              </w:rPr>
+            </w:pPr>
+            <w:r>
+              <w:rPr>
+                <w:sz w:val="24"/>
+              </w:rPr>
+              <w:t xml:space="preserve">            1. </w:t>
+            </w:r>
+            <w:r>
+              <w:rPr>
+                <w:sz w:val="24"/>
+              </w:rPr>
+              <w:t>App attempts to connect to wifi to restore connection</w:t>
+            </w:r>
+          </w:p>
+          <w:p>
+            <w:pPr>
+              <w:pStyle w:val="ListParagraph"/>
+              <w:ind w:left="780"/>
+              <w:rPr>
+                <w:sz w:val="24"/>
+              </w:rPr>
+            </w:pPr>
+            <w:r>
+              <w:rPr>
+                <w:sz w:val="24"/>
+              </w:rPr>
+              <w:t xml:space="preserve">             1a. App fails to connect to wifi</w:t>
+            </w:r>
+          </w:p>
+          <w:p>
+            <w:pPr>
+              <w:ind w:left="780"/>
+              <w:rPr>
+                <w:sz w:val="24"/>
+              </w:rPr>
+            </w:pPr>
+            <w:r>
+              <w:rPr>
+                <w:sz w:val="24"/>
+              </w:rPr>
+              <w:t xml:space="preserve">  </w:t>
+            </w:r>
+            <w:r>
+              <w:rPr>
+                <w:sz w:val="24"/>
+              </w:rPr>
+              <w:t xml:space="preserve">                1.  </w:t>
+            </w:r>
+            <w:r>
+              <w:rPr>
+                <w:sz w:val="24"/>
+              </w:rPr>
+              <w:t xml:space="preserve">The information is stored on the app and queue to send when connection </w:t>
+            </w:r>
+            <w:r>
+              <w:rPr>
+                <w:sz w:val="24"/>
+              </w:rPr>
+              <w:t xml:space="preserve">               </w:t>
+            </w:r>
+            <w:r>
+              <w:rPr>
+                <w:sz w:val="24"/>
+              </w:rPr>
+              <w:t>is restored</w:t>
+            </w:r>
+          </w:p>
+          <w:p>
+            <w:pPr>
+              <w:ind w:left="780"/>
+            </w:pPr>
+            <w:r>
+              <w:t xml:space="preserve">                    </w:t>
+            </w:r>
+            <w:r>
+              <w:rPr>
+                <w:sz w:val="24"/>
+              </w:rPr>
+              <w:t>2. The app informs the user that it has no network connection.</w:t>
+            </w:r>
+            <w:r>
+              <w:rPr>
+                <w:sz w:val="24"/>
+              </w:rPr>
+              <w:t xml:space="preserve"> </w:t>
+            </w:r>
+          </w:p>
+          <w:p>
+            <w:pPr>
+              <w:pStyle w:val="ListParagraph"/>
+              <w:ind w:left="780"/>
+              <w:rPr>
+                <w:sz w:val="24"/>
+              </w:rPr>
+            </w:pPr>
+            <w:r>
+              <w:rPr>
+                <w:sz w:val="24"/>
+              </w:rPr>
+              <w:t xml:space="preserve">     2. App sends information to the server</w:t>
+            </w:r>
+          </w:p>
+          <w:p>
+            <w:pPr>
+              <w:rPr>
+                <w:sz w:val="24"/>
+              </w:rPr>
+            </w:pPr>
+            <w:r>
+              <w:rPr>
+                <w:sz w:val="24"/>
+              </w:rPr>
+              <w:lastRenderedPageBreak/>
+              <w:t xml:space="preserve">               1b. </w:t>
+            </w:r>
+            <w:r>
+              <w:rPr>
+                <w:sz w:val="24"/>
+              </w:rPr>
+              <w:t xml:space="preserve">Mobile </w:t>
+            </w:r>
+            <w:r>
+              <w:rPr>
+                <w:sz w:val="24"/>
+              </w:rPr>
+              <w:t xml:space="preserve">application crashes </w:t>
+            </w:r>
+          </w:p>
+          <w:p>
+            <w:pPr>
+              <w:rPr>
+                <w:sz w:val="24"/>
+              </w:rPr>
+            </w:pPr>
+            <w:r>
+              <w:rPr>
+                <w:sz w:val="24"/>
+              </w:rPr>
+              <w:t xml:space="preserve">                     1. Mobile app auto restarts</w:t>
+            </w:r>
+          </w:p>
+          <w:p>
+            <w:pPr>
+              <w:pStyle w:val="ListParagraph"/>
+              <w:rPr>
+                <w:sz w:val="24"/>
+              </w:rPr>
+            </w:pPr>
+            <w:r>
+              <w:rPr>
+                <w:sz w:val="24"/>
+              </w:rPr>
+              <w:t xml:space="preserve">              1a. Mobile app fails to auto restart</w:t>
+            </w:r>
+          </w:p>
+          <w:p>
+            <w:pPr>
+              <w:rPr>
+                <w:sz w:val="24"/>
+              </w:rPr>
+            </w:pPr>
+            <w:r>
+              <w:rPr>
+                <w:sz w:val="24"/>
+              </w:rPr>
+              <w:t xml:space="preserve">  </w:t>
+            </w:r>
+            <w:r>
+              <w:rPr>
+                <w:sz w:val="24"/>
+              </w:rPr>
+              <w:t xml:space="preserve">                            1.  </w:t>
+            </w:r>
+            <w:r>
+              <w:rPr>
+                <w:sz w:val="24"/>
+              </w:rPr>
+              <w:t>Mobile app sends information about the cause of the crash</w:t>
+            </w:r>
+          </w:p>
+          <w:p>
+            <w:r>
+              <w:t xml:space="preserve">                                 </w:t>
+            </w:r>
+            <w:r>
+              <w:rPr>
+                <w:sz w:val="24"/>
+              </w:rPr>
+              <w:t xml:space="preserve">2. User </w:t>
+            </w:r>
+            <w:r>
+              <w:rPr>
+                <w:sz w:val="24"/>
+              </w:rPr>
+              <w:t>manually restarts the app</w:t>
+            </w:r>
+          </w:p>
+          <w:p>
+            <w:pPr>
+              <w:rPr>
+                <w:sz w:val="24"/>
+              </w:rPr>
+            </w:pPr>
+            <w:r>
+              <w:rPr>
+                <w:sz w:val="24"/>
+              </w:rPr>
+              <w:t xml:space="preserve">         2</w:t>
+            </w:r>
+            <w:r>
+              <w:rPr>
+                <w:sz w:val="24"/>
+              </w:rPr>
+              <w:t>. Mobile app sends its information to the server and reestablishes connections based on what the server sends back</w:t>
             </w:r>
           </w:p>
         </w:tc>
@@ -28948,6 +29651,7 @@
               <w:rPr>
                 <w:sz w:val="24"/>
               </w:rPr>
+              <w:lastRenderedPageBreak/>
               <w:t xml:space="preserve">1a </w:t>
             </w:r>
           </w:p>
@@ -29187,7 +29891,6 @@
               <w:pStyle w:val="Heading2"/>
             </w:pPr>
             <w:r>
-              <w:lastRenderedPageBreak/>
               <w:t>TECHNOLOGY AND DATA VARIATIONS LIST</w:t>
             </w:r>
           </w:p>
@@ -30514,6 +31217,7 @@
           <w:p>
             <w:pPr>
               <w:rPr>
+                <w:b/>
                 <w:sz w:val="24"/>
               </w:rPr>
             </w:pPr>
@@ -30523,6 +31227,363 @@
                 <w:sz w:val="24"/>
               </w:rPr>
               <w:t>Branching Action</w:t>
+            </w:r>
+          </w:p>
+          <w:p>
+            <w:pPr>
+              <w:rPr>
+                <w:sz w:val="24"/>
+              </w:rPr>
+            </w:pPr>
+            <w:r>
+              <w:rPr>
+                <w:sz w:val="24"/>
+              </w:rPr>
+              <w:t>*a At any time the server fails:</w:t>
+            </w:r>
+          </w:p>
+          <w:p>
+            <w:pPr>
+              <w:rPr>
+                <w:sz w:val="24"/>
+              </w:rPr>
+            </w:pPr>
+            <w:r>
+              <w:rPr>
+                <w:sz w:val="24"/>
+              </w:rPr>
+              <w:t xml:space="preserve">           1a. Server is offline</w:t>
+            </w:r>
+          </w:p>
+          <w:p>
+            <w:pPr>
+              <w:pStyle w:val="ListParagraph"/>
+              <w:rPr>
+                <w:sz w:val="24"/>
+              </w:rPr>
+            </w:pPr>
+            <w:r>
+              <w:rPr>
+                <w:sz w:val="24"/>
+              </w:rPr>
+              <w:t xml:space="preserve">     1. Server auto restart</w:t>
+            </w:r>
+          </w:p>
+          <w:p>
+            <w:pPr>
+              <w:pStyle w:val="ListParagraph"/>
+              <w:rPr>
+                <w:sz w:val="24"/>
+              </w:rPr>
+            </w:pPr>
+            <w:r>
+              <w:rPr>
+                <w:sz w:val="24"/>
+              </w:rPr>
+              <w:t xml:space="preserve">            1a. Server fails to auto restart</w:t>
+            </w:r>
+          </w:p>
+          <w:p>
+            <w:pPr>
+              <w:ind w:left="360"/>
+              <w:rPr>
+                <w:sz w:val="24"/>
+              </w:rPr>
+            </w:pPr>
+            <w:r>
+              <w:rPr>
+                <w:sz w:val="24"/>
+              </w:rPr>
+              <w:t xml:space="preserve">                        1. Mobile app informs the user after 1 minute of no response from the server</w:t>
+            </w:r>
+          </w:p>
+          <w:p>
+            <w:pPr>
+              <w:ind w:left="360"/>
+              <w:rPr>
+                <w:sz w:val="24"/>
+              </w:rPr>
+            </w:pPr>
+            <w:r>
+              <w:rPr>
+                <w:sz w:val="24"/>
+              </w:rPr>
+              <w:t xml:space="preserve">                        2. User manually restarts server </w:t>
+            </w:r>
+          </w:p>
+          <w:p>
+            <w:pPr>
+              <w:pStyle w:val="ListParagraph"/>
+              <w:rPr>
+                <w:sz w:val="24"/>
+              </w:rPr>
+            </w:pPr>
+            <w:r>
+              <w:rPr>
+                <w:sz w:val="24"/>
+              </w:rPr>
+              <w:t xml:space="preserve">    2. Server requests information from the mobile application and resumes normal functionality</w:t>
+            </w:r>
+          </w:p>
+          <w:p>
+            <w:pPr>
+              <w:rPr>
+                <w:sz w:val="24"/>
+              </w:rPr>
+            </w:pPr>
+            <w:r>
+              <w:rPr>
+                <w:sz w:val="24"/>
+              </w:rPr>
+              <w:t>*b At any time the mobile application fails:</w:t>
+            </w:r>
+          </w:p>
+          <w:p>
+            <w:pPr>
+              <w:rPr>
+                <w:sz w:val="24"/>
+              </w:rPr>
+            </w:pPr>
+            <w:r>
+              <w:rPr>
+                <w:sz w:val="24"/>
+              </w:rPr>
+              <w:t xml:space="preserve">          1. Mobile app searches for issue</w:t>
+            </w:r>
+          </w:p>
+          <w:p>
+            <w:pPr>
+              <w:rPr>
+                <w:sz w:val="24"/>
+              </w:rPr>
+            </w:pPr>
+            <w:r>
+              <w:rPr>
+                <w:sz w:val="24"/>
+              </w:rPr>
+              <w:t xml:space="preserve">              1a. Mobile app has no network connection</w:t>
+            </w:r>
+          </w:p>
+          <w:p>
+            <w:pPr>
+              <w:ind w:left="420"/>
+              <w:rPr>
+                <w:sz w:val="24"/>
+              </w:rPr>
+            </w:pPr>
+            <w:r>
+              <w:rPr>
+                <w:sz w:val="24"/>
+              </w:rPr>
+              <w:t xml:space="preserve">            1. </w:t>
+            </w:r>
+            <w:r>
+              <w:rPr>
+                <w:sz w:val="24"/>
+              </w:rPr>
+              <w:t>App attempts to connect to wifi to restore connection</w:t>
+            </w:r>
+          </w:p>
+          <w:p>
+            <w:pPr>
+              <w:pStyle w:val="ListParagraph"/>
+              <w:ind w:left="780"/>
+              <w:rPr>
+                <w:sz w:val="24"/>
+              </w:rPr>
+            </w:pPr>
+            <w:r>
+              <w:rPr>
+                <w:sz w:val="24"/>
+              </w:rPr>
+              <w:t xml:space="preserve">             1a. App fails to connect to wifi</w:t>
+            </w:r>
+          </w:p>
+          <w:p>
+            <w:pPr>
+              <w:ind w:left="780"/>
+              <w:rPr>
+                <w:sz w:val="24"/>
+              </w:rPr>
+            </w:pPr>
+            <w:r>
+              <w:rPr>
+                <w:sz w:val="24"/>
+              </w:rPr>
+              <w:t xml:space="preserve">  </w:t>
+            </w:r>
+            <w:r>
+              <w:rPr>
+                <w:sz w:val="24"/>
+              </w:rPr>
+              <w:t xml:space="preserve">                1.  </w:t>
+            </w:r>
+            <w:r>
+              <w:rPr>
+                <w:sz w:val="24"/>
+              </w:rPr>
+              <w:t xml:space="preserve">The information is stored on the app and queue to send when connection </w:t>
+            </w:r>
+            <w:r>
+              <w:rPr>
+                <w:sz w:val="24"/>
+              </w:rPr>
+              <w:t xml:space="preserve">               </w:t>
+            </w:r>
+            <w:r>
+              <w:rPr>
+                <w:sz w:val="24"/>
+              </w:rPr>
+              <w:t>is restored</w:t>
+            </w:r>
+          </w:p>
+          <w:p>
+            <w:pPr>
+              <w:ind w:left="780"/>
+            </w:pPr>
+            <w:r>
+              <w:lastRenderedPageBreak/>
+              <w:t xml:space="preserve">                    </w:t>
+            </w:r>
+            <w:r>
+              <w:rPr>
+                <w:sz w:val="24"/>
+              </w:rPr>
+              <w:t>2. The app informs the user that it has no network connection.</w:t>
+            </w:r>
+            <w:r>
+              <w:rPr>
+                <w:sz w:val="24"/>
+              </w:rPr>
+              <w:t xml:space="preserve"> </w:t>
+            </w:r>
+          </w:p>
+          <w:p>
+            <w:pPr>
+              <w:pStyle w:val="ListParagraph"/>
+              <w:ind w:left="780"/>
+              <w:rPr>
+                <w:sz w:val="24"/>
+              </w:rPr>
+            </w:pPr>
+            <w:r>
+              <w:rPr>
+                <w:sz w:val="24"/>
+              </w:rPr>
+              <w:t xml:space="preserve">     2. App sends information to the server</w:t>
+            </w:r>
+          </w:p>
+          <w:p>
+            <w:pPr>
+              <w:rPr>
+                <w:sz w:val="24"/>
+              </w:rPr>
+            </w:pPr>
+            <w:r>
+              <w:rPr>
+                <w:sz w:val="24"/>
+              </w:rPr>
+              <w:t xml:space="preserve">               1b. </w:t>
+            </w:r>
+            <w:r>
+              <w:rPr>
+                <w:sz w:val="24"/>
+              </w:rPr>
+              <w:t xml:space="preserve">Mobile </w:t>
+            </w:r>
+            <w:r>
+              <w:rPr>
+                <w:sz w:val="24"/>
+              </w:rPr>
+              <w:t xml:space="preserve">application crashes </w:t>
+            </w:r>
+          </w:p>
+          <w:p>
+            <w:pPr>
+              <w:rPr>
+                <w:sz w:val="24"/>
+              </w:rPr>
+            </w:pPr>
+            <w:r>
+              <w:rPr>
+                <w:sz w:val="24"/>
+              </w:rPr>
+              <w:t xml:space="preserve">                     1. Mobile app auto restarts</w:t>
+            </w:r>
+          </w:p>
+          <w:p>
+            <w:pPr>
+              <w:pStyle w:val="ListParagraph"/>
+              <w:rPr>
+                <w:sz w:val="24"/>
+              </w:rPr>
+            </w:pPr>
+            <w:r>
+              <w:rPr>
+                <w:sz w:val="24"/>
+              </w:rPr>
+              <w:t xml:space="preserve">              1a. Mobile app fails to auto restart</w:t>
+            </w:r>
+          </w:p>
+          <w:p>
+            <w:pPr>
+              <w:rPr>
+                <w:sz w:val="24"/>
+              </w:rPr>
+            </w:pPr>
+            <w:r>
+              <w:rPr>
+                <w:sz w:val="24"/>
+              </w:rPr>
+              <w:t xml:space="preserve">  </w:t>
+            </w:r>
+            <w:r>
+              <w:rPr>
+                <w:sz w:val="24"/>
+              </w:rPr>
+              <w:t xml:space="preserve">                            1.  </w:t>
+            </w:r>
+            <w:r>
+              <w:rPr>
+                <w:sz w:val="24"/>
+              </w:rPr>
+              <w:t>Mobile app sends information about the cause of the crash</w:t>
+            </w:r>
+          </w:p>
+          <w:p>
+            <w:r>
+              <w:t xml:space="preserve">                                 </w:t>
+            </w:r>
+            <w:r>
+              <w:rPr>
+                <w:sz w:val="24"/>
+              </w:rPr>
+              <w:t xml:space="preserve">2. User </w:t>
+            </w:r>
+            <w:r>
+              <w:rPr>
+                <w:sz w:val="24"/>
+              </w:rPr>
+              <w:t>manually restarts the app</w:t>
+            </w:r>
+          </w:p>
+          <w:p>
+            <w:pPr>
+              <w:rPr>
+                <w:sz w:val="24"/>
+              </w:rPr>
+            </w:pPr>
+            <w:r>
+              <w:rPr>
+                <w:sz w:val="24"/>
+              </w:rPr>
+              <w:t xml:space="preserve">         2</w:t>
+            </w:r>
+            <w:r>
+              <w:rPr>
+                <w:sz w:val="24"/>
+              </w:rPr>
+              <w:t>. Mobile app sends its information to the server and reestablishes connections based on what the server sends back</w:t>
             </w:r>
           </w:p>
         </w:tc>
@@ -30553,6 +31614,7 @@
               <w:rPr>
                 <w:sz w:val="24"/>
               </w:rPr>
+              <w:lastRenderedPageBreak/>
               <w:t>1a</w:t>
             </w:r>
           </w:p>
@@ -30783,7 +31845,6 @@
               <w:pStyle w:val="Heading2"/>
             </w:pPr>
             <w:r>
-              <w:lastRenderedPageBreak/>
               <w:t>SPECIAL REQUIREMENTS</w:t>
             </w:r>
           </w:p>
@@ -32207,6 +33268,7 @@
           <w:p>
             <w:pPr>
               <w:rPr>
+                <w:b/>
                 <w:sz w:val="24"/>
               </w:rPr>
             </w:pPr>
@@ -32217,6 +33279,365 @@
               </w:rPr>
               <w:t>Branching Action</w:t>
             </w:r>
+          </w:p>
+          <w:p>
+            <w:pPr>
+              <w:rPr>
+                <w:sz w:val="24"/>
+              </w:rPr>
+            </w:pPr>
+            <w:r>
+              <w:rPr>
+                <w:sz w:val="24"/>
+              </w:rPr>
+              <w:t>*a At any time the server fails:</w:t>
+            </w:r>
+          </w:p>
+          <w:p>
+            <w:pPr>
+              <w:rPr>
+                <w:sz w:val="24"/>
+              </w:rPr>
+            </w:pPr>
+            <w:r>
+              <w:rPr>
+                <w:sz w:val="24"/>
+              </w:rPr>
+              <w:t xml:space="preserve">           1a. Server is offline</w:t>
+            </w:r>
+          </w:p>
+          <w:p>
+            <w:pPr>
+              <w:pStyle w:val="ListParagraph"/>
+              <w:rPr>
+                <w:sz w:val="24"/>
+              </w:rPr>
+            </w:pPr>
+            <w:r>
+              <w:rPr>
+                <w:sz w:val="24"/>
+              </w:rPr>
+              <w:t xml:space="preserve">     1. Server auto restart</w:t>
+            </w:r>
+          </w:p>
+          <w:p>
+            <w:pPr>
+              <w:pStyle w:val="ListParagraph"/>
+              <w:rPr>
+                <w:sz w:val="24"/>
+              </w:rPr>
+            </w:pPr>
+            <w:r>
+              <w:rPr>
+                <w:sz w:val="24"/>
+              </w:rPr>
+              <w:t xml:space="preserve">            1a. Server fails to auto restart</w:t>
+            </w:r>
+          </w:p>
+          <w:p>
+            <w:pPr>
+              <w:ind w:left="360"/>
+              <w:rPr>
+                <w:sz w:val="24"/>
+              </w:rPr>
+            </w:pPr>
+            <w:r>
+              <w:rPr>
+                <w:sz w:val="24"/>
+              </w:rPr>
+              <w:t xml:space="preserve">                        1. Mobile app informs the user after 1 minute of no response from the server</w:t>
+            </w:r>
+          </w:p>
+          <w:p>
+            <w:pPr>
+              <w:ind w:left="360"/>
+              <w:rPr>
+                <w:sz w:val="24"/>
+              </w:rPr>
+            </w:pPr>
+            <w:r>
+              <w:rPr>
+                <w:sz w:val="24"/>
+              </w:rPr>
+              <w:t xml:space="preserve">                        2. User manually restarts server </w:t>
+            </w:r>
+          </w:p>
+          <w:p>
+            <w:pPr>
+              <w:pStyle w:val="ListParagraph"/>
+              <w:rPr>
+                <w:sz w:val="24"/>
+              </w:rPr>
+            </w:pPr>
+            <w:r>
+              <w:rPr>
+                <w:sz w:val="24"/>
+              </w:rPr>
+              <w:t xml:space="preserve">    2. Server requests information from the mobile application and resumes normal functionality</w:t>
+            </w:r>
+          </w:p>
+          <w:p>
+            <w:pPr>
+              <w:rPr>
+                <w:sz w:val="24"/>
+              </w:rPr>
+            </w:pPr>
+            <w:r>
+              <w:rPr>
+                <w:sz w:val="24"/>
+              </w:rPr>
+              <w:t>*b At any time the mobile application fails:</w:t>
+            </w:r>
+          </w:p>
+          <w:p>
+            <w:pPr>
+              <w:rPr>
+                <w:sz w:val="24"/>
+              </w:rPr>
+            </w:pPr>
+            <w:r>
+              <w:rPr>
+                <w:sz w:val="24"/>
+              </w:rPr>
+              <w:t xml:space="preserve">          1. Mobile app searches for issue</w:t>
+            </w:r>
+          </w:p>
+          <w:p>
+            <w:pPr>
+              <w:rPr>
+                <w:sz w:val="24"/>
+              </w:rPr>
+            </w:pPr>
+            <w:r>
+              <w:rPr>
+                <w:sz w:val="24"/>
+              </w:rPr>
+              <w:t xml:space="preserve">              1a. Mobile app has no network connection</w:t>
+            </w:r>
+          </w:p>
+          <w:p>
+            <w:pPr>
+              <w:ind w:left="420"/>
+              <w:rPr>
+                <w:sz w:val="24"/>
+              </w:rPr>
+            </w:pPr>
+            <w:r>
+              <w:rPr>
+                <w:sz w:val="24"/>
+              </w:rPr>
+              <w:t xml:space="preserve">            1. </w:t>
+            </w:r>
+            <w:r>
+              <w:rPr>
+                <w:sz w:val="24"/>
+              </w:rPr>
+              <w:t>App attempts to connect to wifi to restore connection</w:t>
+            </w:r>
+          </w:p>
+          <w:p>
+            <w:pPr>
+              <w:pStyle w:val="ListParagraph"/>
+              <w:ind w:left="780"/>
+              <w:rPr>
+                <w:sz w:val="24"/>
+              </w:rPr>
+            </w:pPr>
+            <w:r>
+              <w:rPr>
+                <w:sz w:val="24"/>
+              </w:rPr>
+              <w:t xml:space="preserve">             1a. App fails to connect to wifi</w:t>
+            </w:r>
+          </w:p>
+          <w:p>
+            <w:pPr>
+              <w:ind w:left="780"/>
+              <w:rPr>
+                <w:sz w:val="24"/>
+              </w:rPr>
+            </w:pPr>
+            <w:r>
+              <w:rPr>
+                <w:sz w:val="24"/>
+              </w:rPr>
+              <w:t xml:space="preserve">  </w:t>
+            </w:r>
+            <w:r>
+              <w:rPr>
+                <w:sz w:val="24"/>
+              </w:rPr>
+              <w:t xml:space="preserve">                1.  </w:t>
+            </w:r>
+            <w:r>
+              <w:rPr>
+                <w:sz w:val="24"/>
+              </w:rPr>
+              <w:t xml:space="preserve">The information is stored on the app and queue to send when connection </w:t>
+            </w:r>
+            <w:r>
+              <w:rPr>
+                <w:sz w:val="24"/>
+              </w:rPr>
+              <w:t xml:space="preserve">               </w:t>
+            </w:r>
+            <w:r>
+              <w:rPr>
+                <w:sz w:val="24"/>
+              </w:rPr>
+              <w:t>is restored</w:t>
+            </w:r>
+          </w:p>
+          <w:p>
+            <w:pPr>
+              <w:ind w:left="780"/>
+            </w:pPr>
+            <w:r>
+              <w:t xml:space="preserve">                    </w:t>
+            </w:r>
+            <w:r>
+              <w:rPr>
+                <w:sz w:val="24"/>
+              </w:rPr>
+              <w:t>2. The app informs the user that it has no network connection.</w:t>
+            </w:r>
+            <w:r>
+              <w:rPr>
+                <w:sz w:val="24"/>
+              </w:rPr>
+              <w:t xml:space="preserve"> </w:t>
+            </w:r>
+          </w:p>
+          <w:p>
+            <w:pPr>
+              <w:pStyle w:val="ListParagraph"/>
+              <w:ind w:left="780"/>
+              <w:rPr>
+                <w:sz w:val="24"/>
+              </w:rPr>
+            </w:pPr>
+            <w:r>
+              <w:rPr>
+                <w:sz w:val="24"/>
+              </w:rPr>
+              <w:t xml:space="preserve">     2. App sends information to the server</w:t>
+            </w:r>
+          </w:p>
+          <w:p>
+            <w:pPr>
+              <w:rPr>
+                <w:sz w:val="24"/>
+              </w:rPr>
+            </w:pPr>
+            <w:r>
+              <w:rPr>
+                <w:sz w:val="24"/>
+              </w:rPr>
+              <w:lastRenderedPageBreak/>
+              <w:t xml:space="preserve">               1b. </w:t>
+            </w:r>
+            <w:r>
+              <w:rPr>
+                <w:sz w:val="24"/>
+              </w:rPr>
+              <w:t xml:space="preserve">Mobile </w:t>
+            </w:r>
+            <w:r>
+              <w:rPr>
+                <w:sz w:val="24"/>
+              </w:rPr>
+              <w:t xml:space="preserve">application crashes </w:t>
+            </w:r>
+          </w:p>
+          <w:p>
+            <w:pPr>
+              <w:rPr>
+                <w:sz w:val="24"/>
+              </w:rPr>
+            </w:pPr>
+            <w:r>
+              <w:rPr>
+                <w:sz w:val="24"/>
+              </w:rPr>
+              <w:t xml:space="preserve">                     1. Mobile app auto restarts</w:t>
+            </w:r>
+          </w:p>
+          <w:p>
+            <w:pPr>
+              <w:pStyle w:val="ListParagraph"/>
+              <w:rPr>
+                <w:sz w:val="24"/>
+              </w:rPr>
+            </w:pPr>
+            <w:r>
+              <w:rPr>
+                <w:sz w:val="24"/>
+              </w:rPr>
+              <w:t xml:space="preserve">              1a. Mobile app fails to auto restart</w:t>
+            </w:r>
+          </w:p>
+          <w:p>
+            <w:pPr>
+              <w:rPr>
+                <w:sz w:val="24"/>
+              </w:rPr>
+            </w:pPr>
+            <w:r>
+              <w:rPr>
+                <w:sz w:val="24"/>
+              </w:rPr>
+              <w:t xml:space="preserve">  </w:t>
+            </w:r>
+            <w:r>
+              <w:rPr>
+                <w:sz w:val="24"/>
+              </w:rPr>
+              <w:t xml:space="preserve">                            1.  </w:t>
+            </w:r>
+            <w:r>
+              <w:rPr>
+                <w:sz w:val="24"/>
+              </w:rPr>
+              <w:t>Mobile app sends information about the cause of the crash</w:t>
+            </w:r>
+          </w:p>
+          <w:p>
+            <w:r>
+              <w:t xml:space="preserve">                                 </w:t>
+            </w:r>
+            <w:r>
+              <w:rPr>
+                <w:sz w:val="24"/>
+              </w:rPr>
+              <w:t xml:space="preserve">2. User </w:t>
+            </w:r>
+            <w:r>
+              <w:rPr>
+                <w:sz w:val="24"/>
+              </w:rPr>
+              <w:t>manually restarts the app</w:t>
+            </w:r>
+          </w:p>
+          <w:p>
+            <w:pPr>
+              <w:rPr>
+                <w:sz w:val="24"/>
+              </w:rPr>
+            </w:pPr>
+            <w:r>
+              <w:rPr>
+                <w:sz w:val="24"/>
+              </w:rPr>
+              <w:t xml:space="preserve">         2</w:t>
+            </w:r>
+            <w:r>
+              <w:rPr>
+                <w:sz w:val="24"/>
+              </w:rPr>
+              <w:t>. Mobile app sends its information to the server and reestablishes connections based on what the server sends back</w:t>
+            </w:r>
+            <w:bookmarkStart w:id="0" w:name="_GoBack"/>
+            <w:bookmarkEnd w:id="0"/>
           </w:p>
         </w:tc>
       </w:tr>
@@ -32246,6 +33667,7 @@
               <w:rPr>
                 <w:sz w:val="24"/>
               </w:rPr>
+              <w:lastRenderedPageBreak/>
               <w:t xml:space="preserve">1a </w:t>
             </w:r>
           </w:p>
@@ -32548,7 +33970,6 @@
               <w:pStyle w:val="Heading2"/>
             </w:pPr>
             <w:r>
-              <w:lastRenderedPageBreak/>
               <w:t>TECHNOLOGY AND DATA VARIATIONS LIST</w:t>
             </w:r>
           </w:p>
@@ -32980,7 +34401,7 @@
         <w:rStyle w:val="PageNumber"/>
         <w:color w:val="000000"/>
       </w:rPr>
-      <w:t>25</w:t>
+      <w:t>44</w:t>
     </w:r>
     <w:r>
       <w:rPr>
@@ -33022,7 +34443,7 @@
         <w:rStyle w:val="PageNumber"/>
         <w:color w:val="000000"/>
       </w:rPr>
-      <w:t>44</w:t>
+      <w:t>45</w:t>
     </w:r>
     <w:r>
       <w:rPr>
@@ -33111,7 +34532,7 @@
       <w:rPr>
         <w:color w:val="000000"/>
       </w:rPr>
-      <w:t>10/23/2017</w:t>
+      <w:t>10/26/2017</w:t>
     </w:r>
     <w:r>
       <w:rPr>

</xml_diff>